<commit_message>
Updated Android Studio related documentation
</commit_message>
<xml_diff>
--- a/AndroidStudioProjects/Docs/AS_Migration.docx
+++ b/AndroidStudioProjects/Docs/AS_Migration.docx
@@ -50,8 +50,9 @@
       <w:r>
         <w:rPr>
           <w:rtl w:val="0"/>
-        </w:rPr>
-        <w:t>11/7/15</w:t>
+          <w:lang w:val="en-US"/>
+        </w:rPr>
+        <w:t>12/11/15</w:t>
       </w:r>
       <w:r>
         <w:rPr/>
@@ -92,7 +93,19 @@
         <w:rPr>
           <w:rtl w:val="0"/>
         </w:rPr>
-        <w:t xml:space="preserve">This document is written to Android Studio version 1.4 as it is installed on Mac OS X (v.11). The Android Studio IDE is provided for free by </w:t>
+        <w:t xml:space="preserve">This document is written to Android Studio version </w:t>
+      </w:r>
+      <w:r>
+        <w:rPr>
+          <w:rtl w:val="0"/>
+        </w:rPr>
+        <w:t>1.5</w:t>
+      </w:r>
+      <w:r>
+        <w:rPr>
+          <w:rtl w:val="0"/>
+        </w:rPr>
+        <w:t xml:space="preserve"> as it is installed on Mac OS X (v.11). The Android Studio IDE is provided for free by </w:t>
       </w:r>
       <w:r>
         <w:rPr>
@@ -418,13 +431,19 @@
         <w:rPr>
           <w:rtl w:val="0"/>
         </w:rPr>
-        <w:t xml:space="preserve"> Development Platform Requirements (</w:t>
-      </w:r>
-      <w:r>
-        <w:rPr>
-          <w:rtl w:val="0"/>
-        </w:rPr>
-        <w:t xml:space="preserve">for </w:t>
+        <w:t xml:space="preserve"> Development Platform Requirements</w:t>
+      </w:r>
+    </w:p>
+    <w:p>
+      <w:pPr>
+        <w:pStyle w:val="Body"/>
+        <w:bidi w:val="0"/>
+      </w:pPr>
+      <w:r>
+        <w:rPr>
+          <w:rtl w:val="0"/>
+        </w:rPr>
+        <w:t xml:space="preserve">Implemented using </w:t>
       </w:r>
       <w:r>
         <w:rPr>
@@ -436,13 +455,7 @@
         <w:rPr>
           <w:rtl w:val="0"/>
         </w:rPr>
-        <w:t>, v.11</w:t>
-      </w:r>
-      <w:r>
-        <w:rPr>
-          <w:rtl w:val="0"/>
-        </w:rPr>
-        <w:t>)</w:t>
+        <w:t>, v.11 but should also work on Windows 8.1/10 with some minor differences noted within.</w:t>
       </w:r>
     </w:p>
     <w:p>
@@ -519,7 +532,7 @@
         <w:rPr>
           <w:rtl w:val="0"/>
         </w:rPr>
-        <w:t xml:space="preserve"> 1.4</w:t>
+        <w:t xml:space="preserve"> 1.5</w:t>
       </w:r>
       <w:r>
         <w:rPr>
@@ -646,9 +659,22 @@
       <w:r>
         <w:rPr>
           <w:rtl w:val="0"/>
-          <w:lang w:val="en-US"/>
-        </w:rPr>
-        <w:t>&lt;string&gt;1.7*,1.8*&lt;/string&gt;"</w:t>
+        </w:rPr>
+        <w:t>&lt;string&gt;1.7*,1.8</w:t>
+      </w:r>
+      <w:r>
+        <w:rPr>
+          <w:rtl w:val="0"/>
+          <w:lang w:val="en-US"/>
+        </w:rPr>
+        <w:t>+</w:t>
+      </w:r>
+      <w:r>
+        <w:rPr>
+          <w:rtl w:val="0"/>
+          <w:lang w:val="en-US"/>
+        </w:rPr>
+        <w:t>&lt;/string&gt;"</w:t>
       </w:r>
     </w:p>
     <w:p>
@@ -806,7 +832,7 @@
           <w:rtl w:val="0"/>
           <w:lang w:val="en-US"/>
         </w:rPr>
-        <w:t>Dalvik virtual memory</w:t>
+        <w:t>Dalvik virtual machine</w:t>
       </w:r>
       <w:r>
         <w:rPr>
@@ -819,7 +845,7 @@
           <w:rtl w:val="0"/>
           <w:lang w:val="en-US"/>
         </w:rPr>
-        <w:t xml:space="preserve"> However, starting with Android 4.4 KitKit, the translation of DEX to native code takes place at a different time. Changed from just-in-time (JIT) at runtime to ahead-of-time (AOT), that is, install time. The Dalvik VM is replaced by the Android RT (ART). </w:t>
+        <w:t xml:space="preserve"> However, starting with Android 4.4 KitKit, the translation of DEX to native code takes place at a different time. Changed from just-in-time (JIT) at runtime, the first time the class is loaded to be executed or accessed, to ahead-of-time (AOT), at app install time. The Dalvik VM is replaced by the Android RT (ART). </w:t>
       </w:r>
       <w:r>
         <w:rPr>
@@ -1088,7 +1114,67 @@
         <w:rPr>
           <w:rtl w:val="0"/>
         </w:rPr>
-        <w:t xml:space="preserve"> installation folder. In AS, see configured Android SDK path setting: go to "File"/"Project Structure...", select the "SDK Location" heading, </w:t>
+        <w:t xml:space="preserve"> installation folder. In </w:t>
+      </w:r>
+      <w:r>
+        <w:rPr>
+          <w:rtl w:val="0"/>
+        </w:rPr>
+        <w:t xml:space="preserve">the </w:t>
+      </w:r>
+      <w:r>
+        <w:rPr>
+          <w:rtl w:val="0"/>
+        </w:rPr>
+        <w:t>AS</w:t>
+      </w:r>
+      <w:r>
+        <w:rPr>
+          <w:rtl w:val="0"/>
+        </w:rPr>
+        <w:t xml:space="preserve"> IDE</w:t>
+      </w:r>
+      <w:r>
+        <w:rPr>
+          <w:rtl w:val="0"/>
+        </w:rPr>
+        <w:t xml:space="preserve">, </w:t>
+      </w:r>
+      <w:r>
+        <w:rPr>
+          <w:rtl w:val="0"/>
+        </w:rPr>
+        <w:t xml:space="preserve">to </w:t>
+      </w:r>
+      <w:r>
+        <w:rPr>
+          <w:rtl w:val="0"/>
+        </w:rPr>
+        <w:t>see</w:t>
+      </w:r>
+      <w:r>
+        <w:rPr>
+          <w:rtl w:val="0"/>
+        </w:rPr>
+        <w:t xml:space="preserve"> the</w:t>
+      </w:r>
+      <w:r>
+        <w:rPr>
+          <w:rtl w:val="0"/>
+        </w:rPr>
+        <w:t xml:space="preserve"> configured Android SDK path setting</w:t>
+      </w:r>
+      <w:r>
+        <w:rPr>
+          <w:rtl w:val="0"/>
+        </w:rPr>
+        <w:t>,</w:t>
+      </w:r>
+      <w:r>
+        <w:rPr>
+          <w:rtl w:val="0"/>
+        </w:rPr>
+        <w:t xml:space="preserve"> go to "File"/"Project Structure...", select the "SDK Location" heading, </w:t>
       </w:r>
       <w:r>
         <w:rPr>
@@ -1122,7 +1208,19 @@
         <w:rPr>
           <w:rtl w:val="0"/>
         </w:rPr>
-        <w:t xml:space="preserve"> Developing apps using the Android NDK is not seamlessly supported as of AS version 1.4. Therefore, setting up AS to use the </w:t>
+        <w:t xml:space="preserve"> Developing apps using the Android NDK is not seamlessly supported as of AS version </w:t>
+      </w:r>
+      <w:r>
+        <w:rPr>
+          <w:rtl w:val="0"/>
+        </w:rPr>
+        <w:t>1.5</w:t>
+      </w:r>
+      <w:r>
+        <w:rPr>
+          <w:rtl w:val="0"/>
+        </w:rPr>
+        <w:t xml:space="preserve">. Therefore, setting up AS to use the </w:t>
       </w:r>
       <w:r>
         <w:rPr>
@@ -1263,7 +1361,19 @@
         <w:rPr>
           <w:rtl w:val="0"/>
         </w:rPr>
-        <w:t xml:space="preserve"> At the time of this document draft, the NDK version downloaded by AS version 1.4 IDE is </w:t>
+        <w:t xml:space="preserve"> At the time of this document draft, the NDK version downloaded by AS version </w:t>
+      </w:r>
+      <w:r>
+        <w:rPr>
+          <w:rtl w:val="0"/>
+        </w:rPr>
+        <w:t>1.5</w:t>
+      </w:r>
+      <w:r>
+        <w:rPr>
+          <w:rtl w:val="0"/>
+        </w:rPr>
+        <w:t xml:space="preserve"> IDE is </w:t>
       </w:r>
       <w:r>
         <w:rPr>
@@ -1506,13 +1616,42 @@
         <w:rPr>
           <w:rtl w:val="0"/>
         </w:rPr>
-        <w:t xml:space="preserve"> The NDK Preview requires Gradle version 2.5</w:t>
-      </w:r>
-      <w:r>
-        <w:rPr>
-          <w:rtl w:val="0"/>
-        </w:rPr>
-        <w:t xml:space="preserve"> and t</w:t>
+        <w:t xml:space="preserve"> The NDK Preview requires </w:t>
+      </w:r>
+      <w:r>
+        <w:rPr>
+          <w:u w:val="single"/>
+          <w:rtl w:val="0"/>
+          <w:lang w:val="en-US"/>
+        </w:rPr>
+        <w:t xml:space="preserve">Gradle </w:t>
+      </w:r>
+      <w:r>
+        <w:rPr>
+          <w:u w:val="single"/>
+          <w:rtl w:val="0"/>
+          <w:lang w:val="en-US"/>
+        </w:rPr>
+        <w:t>build system</w:t>
+      </w:r>
+      <w:r>
+        <w:rPr>
+          <w:rtl w:val="0"/>
+        </w:rPr>
+        <w:t xml:space="preserve">, </w:t>
+      </w:r>
+      <w:r>
+        <w:rPr>
+          <w:rtl w:val="0"/>
+          <w:lang w:val="it-IT"/>
+        </w:rPr>
+        <w:t>version 2.5</w:t>
+      </w:r>
+      <w:r>
+        <w:rPr>
+          <w:rtl w:val="0"/>
+        </w:rPr>
+        <w:t>, and t</w:t>
       </w:r>
       <w:r>
         <w:rPr>
@@ -1527,6 +1666,12 @@
           <w:lang w:val="en-US"/>
         </w:rPr>
         <w:t>Experimental Android Plugin for Gradle</w:t>
+      </w:r>
+      <w:r>
+        <w:rPr>
+          <w:rtl w:val="0"/>
+        </w:rPr>
+        <w:t>, version 0.2.1,</w:t>
       </w:r>
       <w:r>
         <w:rPr>
@@ -1762,7 +1907,44 @@
         <w:rPr>
           <w:rtl w:val="0"/>
         </w:rPr>
-        <w:t>The GitHub "artoolkit/ARToolKit5-dev" Repository</w:t>
+        <w:t xml:space="preserve">The GitHub </w:t>
+      </w:r>
+      <w:r>
+        <w:rPr>
+          <w:rtl w:val="0"/>
+        </w:rPr>
+        <w:t xml:space="preserve">Public ARTK Repository: </w:t>
+      </w:r>
+      <w:r>
+        <w:rPr>
+          <w:rtl w:val="0"/>
+        </w:rPr>
+        <w:t>"artoolkit/</w:t>
+      </w:r>
+      <w:r>
+        <w:rPr>
+          <w:rtl w:val="0"/>
+        </w:rPr>
+        <w:t>art</w:t>
+      </w:r>
+      <w:r>
+        <w:rPr>
+          <w:rtl w:val="0"/>
+        </w:rPr>
+        <w:t>ool</w:t>
+      </w:r>
+      <w:r>
+        <w:rPr>
+          <w:rtl w:val="0"/>
+        </w:rPr>
+        <w:t>k</w:t>
+      </w:r>
+      <w:r>
+        <w:rPr>
+          <w:rtl w:val="0"/>
+          <w:lang w:val="ru-RU"/>
+        </w:rPr>
+        <w:t>it5"</w:t>
       </w:r>
     </w:p>
     <w:p>
@@ -1773,49 +1955,22 @@
       <w:r>
         <w:rPr>
           <w:rtl w:val="0"/>
-          <w:lang w:val="en-US"/>
-        </w:rPr>
-        <w:t>ARToolKit SDK (ARTK) Documentation</w:t>
-      </w:r>
-    </w:p>
-    <w:p>
-      <w:pPr>
-        <w:pStyle w:val="Body"/>
-        <w:bidi w:val="0"/>
-      </w:pPr>
-      <w:r>
-        <w:rPr/>
-        <w:fldChar w:fldCharType="begin" w:fldLock="0"/>
-      </w:r>
-      <w:r>
-        <w:instrText xml:space="preserve"> HYPERLINK "https://github.com/artoolkit/artoolkit-docs"</w:instrText>
-      </w:r>
-      <w:r>
-        <w:rPr/>
-        <w:fldChar w:fldCharType="separate" w:fldLock="0"/>
-      </w:r>
-      <w:r>
-        <w:rPr>
-          <w:rtl w:val="0"/>
-        </w:rPr>
-        <w:t>https://github.com/artoolkit/artoolkit-docs</w:t>
-      </w:r>
-      <w:r>
-        <w:rPr/>
-        <w:fldChar w:fldCharType="end" w:fldLock="0"/>
-      </w:r>
-    </w:p>
-    <w:p>
-      <w:pPr>
-        <w:pStyle w:val="Heading 2"/>
-        <w:bidi w:val="0"/>
-      </w:pPr>
-      <w:r>
-        <w:rPr>
-          <w:rtl w:val="0"/>
-          <w:lang w:val="en-US"/>
-        </w:rPr>
-        <w:t>ARTK Download, Installation and Setup</w:t>
+        </w:rPr>
+        <w:t xml:space="preserve">ARTK </w:t>
+      </w:r>
+      <w:r>
+        <w:rPr>
+          <w:rtl w:val="0"/>
+          <w:lang w:val="en-US"/>
+        </w:rPr>
+        <w:t xml:space="preserve">SDK </w:t>
+      </w:r>
+      <w:r>
+        <w:rPr>
+          <w:rtl w:val="0"/>
+          <w:lang w:val="en-US"/>
+        </w:rPr>
+        <w:t>Download, Installation and Setup</w:t>
       </w:r>
     </w:p>
     <w:p>
@@ -1831,7 +1986,22 @@
         <w:rPr>
           <w:rtl w:val="0"/>
         </w:rPr>
-        <w:t xml:space="preserve">Go to ARToolKit.org and download the ARToolKit for Android developed on Mac OS X </w:t>
+        <w:t xml:space="preserve">Go to ARToolKit.org and download the </w:t>
+      </w:r>
+      <w:r>
+        <w:rPr>
+          <w:b w:val="1"/>
+          <w:bCs w:val="1"/>
+          <w:rtl w:val="0"/>
+          <w:lang w:val="en-US"/>
+        </w:rPr>
+        <w:t>ARToolKit for Android</w:t>
+      </w:r>
+      <w:r>
+        <w:rPr>
+          <w:rtl w:val="0"/>
+        </w:rPr>
+        <w:t xml:space="preserve"> developed on Mac OS X </w:t>
       </w:r>
       <w:r>
         <w:rPr>
@@ -1850,7 +2020,7 @@
         <w:rPr>
           <w:rtl w:val="0"/>
         </w:rPr>
-        <w:t>)</w:t>
+        <w:t>/10)</w:t>
       </w:r>
       <w:r>
         <w:rPr>
@@ -1889,7 +2059,43 @@
         <w:rPr>
           <w:rtl w:val="0"/>
         </w:rPr>
-        <w:t>Build the ARTK shared object libraries, file name extension ".so" (".DLL" for Windows), and static libraries, file name extension ".a" (.LIB for Windows), using the development system's compiler. Using a command-line shell window, change to</w:t>
+        <w:t>Build the ARTK shared object libraries, filename extension ".so" (".DLL" for Windows), and static libraries, filename extension ".a" (</w:t>
+      </w:r>
+      <w:r>
+        <w:rPr>
+          <w:rtl w:val="0"/>
+        </w:rPr>
+        <w:t>“</w:t>
+      </w:r>
+      <w:r>
+        <w:rPr>
+          <w:rtl w:val="0"/>
+        </w:rPr>
+        <w:t>.LIB</w:t>
+      </w:r>
+      <w:r>
+        <w:rPr>
+          <w:rtl w:val="0"/>
+        </w:rPr>
+        <w:t>”</w:t>
+      </w:r>
+      <w:r>
+        <w:rPr>
+          <w:rtl w:val="0"/>
+        </w:rPr>
+        <w:t xml:space="preserve"> for Windows), using the development system's </w:t>
+      </w:r>
+      <w:r>
+        <w:rPr>
+          <w:rtl w:val="0"/>
+        </w:rPr>
+        <w:t xml:space="preserve">C and C++ </w:t>
+      </w:r>
+      <w:r>
+        <w:rPr>
+          <w:rtl w:val="0"/>
+        </w:rPr>
+        <w:t>compiler. Using a command-line shell window, change to</w:t>
       </w:r>
       <w:r>
         <w:rPr>
@@ -2055,7 +2261,19 @@
         <w:rPr>
           <w:rtl w:val="0"/>
         </w:rPr>
-        <w:t>domain specific language (DSL), a dialect of Groovy.</w:t>
+        <w:t>domain specific language (DSL), a dialect of Groovy</w:t>
+      </w:r>
+      <w:r>
+        <w:rPr>
+          <w:rtl w:val="0"/>
+        </w:rPr>
+        <w:t xml:space="preserve"> specific for Android</w:t>
+      </w:r>
+      <w:r>
+        <w:rPr>
+          <w:rtl w:val="0"/>
+        </w:rPr>
+        <w:t>.</w:t>
       </w:r>
       <w:r>
         <w:rPr>
@@ -2085,7 +2303,7 @@
         <w:rPr>
           <w:rtl w:val="0"/>
         </w:rPr>
-        <w:t>for details.</w:t>
+        <w:t>below for details.</w:t>
       </w:r>
     </w:p>
     <w:p>
@@ -2097,7 +2315,32 @@
         <w:rPr>
           <w:rtl w:val="0"/>
         </w:rPr>
-        <w:t>Workflow to Migrate the Example ARTK Eclipse Projects from the Eclipse IDE to the AS IDE</w:t>
+        <w:t xml:space="preserve">Workflow to Migrate the Example ARTK Eclipse Projects from the Eclipse IDE to the </w:t>
+      </w:r>
+      <w:r>
+        <w:rPr>
+          <w:rtl w:val="0"/>
+        </w:rPr>
+        <w:t>Android Studio (</w:t>
+      </w:r>
+      <w:r>
+        <w:rPr>
+          <w:rtl w:val="0"/>
+        </w:rPr>
+        <w:t>AS</w:t>
+      </w:r>
+      <w:r>
+        <w:rPr>
+          <w:rtl w:val="0"/>
+        </w:rPr>
+        <w:t>)</w:t>
+      </w:r>
+      <w:r>
+        <w:rPr>
+          <w:rtl w:val="0"/>
+          <w:lang w:val="da-DK"/>
+        </w:rPr>
+        <w:t xml:space="preserve"> IDE</w:t>
       </w:r>
     </w:p>
     <w:p>
@@ -2867,7 +3110,19 @@
         <w:rPr>
           <w:rtl w:val="0"/>
         </w:rPr>
-        <w:t>Post-AS 1.4: Open AS and from welcome screen, select "Import project (Eclipse ADT, Gradle, etc.)" under the "Quick Start" group box</w:t>
+        <w:t>AS 1.5</w:t>
+      </w:r>
+      <w:r>
+        <w:rPr>
+          <w:rtl w:val="0"/>
+        </w:rPr>
+        <w:t xml:space="preserve"> and Beyond</w:t>
+      </w:r>
+      <w:r>
+        <w:rPr>
+          <w:rtl w:val="0"/>
+        </w:rPr>
+        <w:t>: Open AS and from welcome screen, select "Import project (Eclipse ADT, Gradle, etc.)" under the "Quick Start" group box</w:t>
       </w:r>
       <w:r>
         <w:rPr>
@@ -2953,7 +3208,20 @@
         <w:rPr>
           <w:rtl w:val="0"/>
         </w:rPr>
-        <w:t xml:space="preserve"> under the ARToolKit development directory, under "AndroidStudio</w:t>
+        <w:t xml:space="preserve"> under the ARToolKit development directory</w:t>
+      </w:r>
+      <w:r>
+        <w:rPr>
+          <w:rtl w:val="0"/>
+        </w:rPr>
+        <w:t>. For example for the ARTK Android example apps,</w:t>
+      </w:r>
+      <w:r>
+        <w:rPr>
+          <w:rtl w:val="0"/>
+          <w:lang w:val="de-DE"/>
+        </w:rPr>
+        <w:t xml:space="preserve"> under "AndroidStudio</w:t>
       </w:r>
       <w:r>
         <w:rPr>
@@ -2965,7 +3233,85 @@
         <w:rPr>
           <w:rtl w:val="0"/>
         </w:rPr>
-        <w:t>s" directory, create a new project folder (in AS called a module) with the filename that matches the Eclipse project being migrated from. Remember the Eclipse workspace and the AS project are the same in concept.</w:t>
+        <w:t xml:space="preserve">s" directory, a new </w:t>
+      </w:r>
+      <w:r>
+        <w:rPr>
+          <w:rtl w:val="0"/>
+        </w:rPr>
+        <w:t xml:space="preserve">Android </w:t>
+      </w:r>
+      <w:r>
+        <w:rPr>
+          <w:rtl w:val="0"/>
+        </w:rPr>
+        <w:t>project folder (</w:t>
+      </w:r>
+      <w:r>
+        <w:rPr>
+          <w:rtl w:val="0"/>
+        </w:rPr>
+        <w:t>remember, an Eclipse Workspace is equivalent to an AS Project</w:t>
+      </w:r>
+      <w:r>
+        <w:rPr>
+          <w:rtl w:val="0"/>
+        </w:rPr>
+        <w:t xml:space="preserve">) with the filename that matches the Eclipse project being migrated from. </w:t>
+      </w:r>
+      <w:r>
+        <w:rPr>
+          <w:rtl w:val="0"/>
+        </w:rPr>
+        <w:t>(</w:t>
+      </w:r>
+      <w:r>
+        <w:rPr>
+          <w:rtl w:val="0"/>
+        </w:rPr>
+        <w:t>Remember</w:t>
+      </w:r>
+      <w:r>
+        <w:rPr>
+          <w:rtl w:val="0"/>
+        </w:rPr>
+        <w:t>,</w:t>
+      </w:r>
+      <w:r>
+        <w:rPr>
+          <w:rtl w:val="0"/>
+        </w:rPr>
+        <w:t xml:space="preserve"> </w:t>
+      </w:r>
+      <w:r>
+        <w:rPr>
+          <w:rtl w:val="0"/>
+        </w:rPr>
+        <w:t>an</w:t>
+      </w:r>
+      <w:r>
+        <w:rPr>
+          <w:rtl w:val="0"/>
+        </w:rPr>
+        <w:t xml:space="preserve"> Eclipse </w:t>
+      </w:r>
+      <w:r>
+        <w:rPr>
+          <w:rtl w:val="0"/>
+        </w:rPr>
+        <w:t xml:space="preserve">project is equivalent to an </w:t>
+      </w:r>
+      <w:r>
+        <w:rPr>
+          <w:rtl w:val="0"/>
+        </w:rPr>
+        <w:t xml:space="preserve">AS </w:t>
+      </w:r>
+      <w:r>
+        <w:rPr>
+          <w:rtl w:val="0"/>
+        </w:rPr>
+        <w:t>module.)</w:t>
       </w:r>
     </w:p>
     <w:p>
@@ -3118,7 +3464,7 @@
         <w:rPr>
           <w:rtl w:val="0"/>
         </w:rPr>
-        <w:t>The target, compile and minimum Android SDK usage versions are configured in the modules</w:t>
+        <w:t>The target, compile and minimum Android SDK usage versions are configured in each modules</w:t>
       </w:r>
       <w:r>
         <w:rPr>
@@ -3212,7 +3558,161 @@
           <w:rtl w:val="0"/>
         </w:rPr>
         <w:tab/>
-        <w:t xml:space="preserve">It may be necessary to re-target to a different Android platform. This can be done from within AS or by editing the build.gradle file directly using a text editor while the AS project is closed. To do the edits from within AS, go to project window and changing it to the project view (as opposed to the Android view), open "app" folder and double click </w:t>
+        <w:t>It may be necessary to re-target to a different Android platform</w:t>
+      </w:r>
+      <w:r>
+        <w:rPr>
+          <w:rtl w:val="0"/>
+        </w:rPr>
+        <w:t xml:space="preserve"> (API level)</w:t>
+      </w:r>
+      <w:r>
+        <w:rPr>
+          <w:rtl w:val="0"/>
+        </w:rPr>
+        <w:t xml:space="preserve">. This </w:t>
+      </w:r>
+      <w:r>
+        <w:rPr>
+          <w:rtl w:val="0"/>
+        </w:rPr>
+        <w:t xml:space="preserve">is done </w:t>
+      </w:r>
+      <w:r>
+        <w:rPr>
+          <w:rtl w:val="0"/>
+        </w:rPr>
+        <w:t xml:space="preserve">by </w:t>
+      </w:r>
+      <w:r>
+        <w:rPr>
+          <w:u w:val="single"/>
+          <w:rtl w:val="0"/>
+          <w:lang w:val="en-US"/>
+        </w:rPr>
+        <w:t xml:space="preserve">editing the </w:t>
+      </w:r>
+      <w:r>
+        <w:rPr>
+          <w:u w:val="single"/>
+          <w:rtl w:val="0"/>
+          <w:lang w:val="en-US"/>
+        </w:rPr>
+        <w:t>module</w:t>
+      </w:r>
+      <w:r>
+        <w:rPr>
+          <w:u w:val="single"/>
+          <w:rtl w:val="0"/>
+          <w:lang w:val="en-US"/>
+        </w:rPr>
+        <w:t>’</w:t>
+      </w:r>
+      <w:r>
+        <w:rPr>
+          <w:u w:val="single"/>
+          <w:rtl w:val="0"/>
+          <w:lang w:val="en-US"/>
+        </w:rPr>
+        <w:t xml:space="preserve">s </w:t>
+      </w:r>
+      <w:r>
+        <w:rPr>
+          <w:u w:val="single"/>
+          <w:rtl w:val="0"/>
+          <w:lang w:val="en-US"/>
+        </w:rPr>
+        <w:t>build.gradle file directly</w:t>
+      </w:r>
+      <w:r>
+        <w:rPr>
+          <w:rtl w:val="0"/>
+        </w:rPr>
+        <w:t xml:space="preserve"> </w:t>
+      </w:r>
+      <w:r>
+        <w:rPr>
+          <w:rtl w:val="0"/>
+        </w:rPr>
+        <w:t>using the</w:t>
+      </w:r>
+      <w:r>
+        <w:rPr>
+          <w:rtl w:val="0"/>
+        </w:rPr>
+        <w:t xml:space="preserve"> AS</w:t>
+      </w:r>
+      <w:r>
+        <w:rPr>
+          <w:rtl w:val="0"/>
+        </w:rPr>
+        <w:t xml:space="preserve"> IDE</w:t>
+      </w:r>
+      <w:r>
+        <w:rPr>
+          <w:rtl w:val="0"/>
+        </w:rPr>
+        <w:t xml:space="preserve"> or using a text edito</w:t>
+      </w:r>
+      <w:r>
+        <w:rPr>
+          <w:rtl w:val="0"/>
+        </w:rPr>
+        <w:t>r outside of the</w:t>
+      </w:r>
+      <w:r>
+        <w:rPr>
+          <w:rtl w:val="0"/>
+        </w:rPr>
+        <w:t xml:space="preserve"> AS </w:t>
+      </w:r>
+      <w:r>
+        <w:rPr>
+          <w:rtl w:val="0"/>
+        </w:rPr>
+        <w:t>IDE</w:t>
+      </w:r>
+      <w:r>
+        <w:rPr>
+          <w:rtl w:val="0"/>
+        </w:rPr>
+        <w:t xml:space="preserve">. To do the edits from </w:t>
+      </w:r>
+      <w:r>
+        <w:rPr>
+          <w:rtl w:val="0"/>
+        </w:rPr>
+        <w:t>using</w:t>
+      </w:r>
+      <w:r>
+        <w:rPr>
+          <w:rtl w:val="0"/>
+        </w:rPr>
+        <w:t xml:space="preserve"> </w:t>
+      </w:r>
+      <w:r>
+        <w:rPr>
+          <w:rtl w:val="0"/>
+        </w:rPr>
+        <w:t xml:space="preserve">the </w:t>
+      </w:r>
+      <w:r>
+        <w:rPr>
+          <w:rtl w:val="0"/>
+        </w:rPr>
+        <w:t>AS</w:t>
+      </w:r>
+      <w:r>
+        <w:rPr>
+          <w:rtl w:val="0"/>
+        </w:rPr>
+        <w:t xml:space="preserve"> IDE</w:t>
+      </w:r>
+      <w:r>
+        <w:rPr>
+          <w:rtl w:val="0"/>
+        </w:rPr>
+        <w:t xml:space="preserve">, go to project window and changing it to the project view (as opposed to the Android view), open "app" folder and double click </w:t>
       </w:r>
       <w:r>
         <w:rPr>
@@ -4182,25 +4682,25 @@
       </w:r>
       <w:r>
         <w:rPr>
-          <w:rStyle w:val="Hyperlink.5"/>
+          <w:rStyle w:val="Hyperlink.4"/>
         </w:rPr>
         <w:fldChar w:fldCharType="begin" w:fldLock="0"/>
       </w:r>
       <w:r>
         <w:rPr>
-          <w:rStyle w:val="Hyperlink.5"/>
+          <w:rStyle w:val="Hyperlink.4"/>
         </w:rPr>
         <w:instrText xml:space="preserve"> HYPERLINK "https://bintray.com/"</w:instrText>
       </w:r>
       <w:r>
         <w:rPr>
-          <w:rStyle w:val="Hyperlink.5"/>
+          <w:rStyle w:val="Hyperlink.4"/>
         </w:rPr>
         <w:fldChar w:fldCharType="separate" w:fldLock="0"/>
       </w:r>
       <w:r>
         <w:rPr>
-          <w:rStyle w:val="Hyperlink.5"/>
+          <w:rStyle w:val="Hyperlink.4"/>
           <w:rtl w:val="0"/>
         </w:rPr>
         <w:t>https://bintray.com</w:t>
@@ -4799,7 +5299,21 @@
           <w:rtl w:val="0"/>
           <w:lang w:val="en-US"/>
         </w:rPr>
-        <w:t>The Difference between the Android Plugin for Gradle version and the Gradle Build System Version</w:t>
+        <w:t xml:space="preserve">The Difference between the Android Plugin for Gradle </w:t>
+      </w:r>
+      <w:r>
+        <w:rPr>
+          <w:rtl w:val="0"/>
+          <w:lang w:val="en-US"/>
+        </w:rPr>
+        <w:t>V</w:t>
+      </w:r>
+      <w:r>
+        <w:rPr>
+          <w:rtl w:val="0"/>
+          <w:lang w:val="en-US"/>
+        </w:rPr>
+        <w:t>ersion and the Gradle Build System Version</w:t>
       </w:r>
     </w:p>
     <w:p>
@@ -5143,13 +5657,28 @@
     </w:p>
     <w:p>
       <w:pPr>
-        <w:pStyle w:val="Heading 2"/>
+        <w:pStyle w:val="Heading"/>
         <w:bidi w:val="0"/>
       </w:pPr>
       <w:r>
         <w:rPr>
-          <w:rtl w:val="0"/>
-          <w:lang w:val="en-US"/>
+          <w:rFonts w:ascii="Arial Unicode MS" w:cs="Arial Unicode MS" w:hAnsi="Arial Unicode MS" w:eastAsia="Arial Unicode MS"/>
+          <w:b w:val="0"/>
+          <w:bCs w:val="0"/>
+          <w:i w:val="0"/>
+          <w:iCs w:val="0"/>
+        </w:rPr>
+        <w:br w:type="page"/>
+      </w:r>
+    </w:p>
+    <w:p>
+      <w:pPr>
+        <w:pStyle w:val="Heading"/>
+        <w:bidi w:val="0"/>
+      </w:pPr>
+      <w:r>
+        <w:rPr>
+          <w:rtl w:val="0"/>
         </w:rPr>
         <w:t>Known AS and Gradle Issues</w:t>
       </w:r>
@@ -5175,21 +5704,34 @@
       </w:r>
       <w:r>
         <w:rPr>
-          <w:rtl w:val="0"/>
+          <w:rStyle w:val="None"/>
+          <w:u w:val="single"/>
+          <w:rtl w:val="0"/>
+          <w:lang w:val="en-US"/>
         </w:rPr>
         <w:t xml:space="preserve">Gradle </w:t>
       </w:r>
       <w:r>
         <w:rPr>
-          <w:rtl w:val="0"/>
-        </w:rPr>
-        <w:t xml:space="preserve">build system </w:t>
-      </w:r>
-      <w:r>
-        <w:rPr>
-          <w:rtl w:val="0"/>
-        </w:rPr>
-        <w:t>version number,</w:t>
+          <w:rStyle w:val="None"/>
+          <w:u w:val="single"/>
+          <w:rtl w:val="0"/>
+          <w:lang w:val="en-US"/>
+        </w:rPr>
+        <w:t>build system</w:t>
+      </w:r>
+      <w:r>
+        <w:rPr>
+          <w:rtl w:val="0"/>
+        </w:rPr>
+        <w:t xml:space="preserve"> </w:t>
+      </w:r>
+      <w:r>
+        <w:rPr>
+          <w:rtl w:val="0"/>
+          <w:lang w:val="fr-FR"/>
+        </w:rPr>
+        <w:t>version,</w:t>
       </w:r>
       <w:r>
         <w:rPr>
@@ -5275,30 +5817,24 @@
           <w:rtl w:val="0"/>
           <w:lang w:val="en-US"/>
         </w:rPr>
-        <w:t xml:space="preserve">" or "x.y.z+" and the </w:t>
-      </w:r>
-      <w:r>
-        <w:rPr>
-          <w:rtl w:val="0"/>
-        </w:rPr>
-        <w:t>Android Plugin for Gradle (contained in Android SDK Build Tools) version number,</w:t>
+        <w:t xml:space="preserve">" or </w:t>
       </w:r>
       <w:r>
         <w:rPr>
           <w:rStyle w:val="None"/>
           <w:u w:val="none"/>
           <w:rtl w:val="0"/>
-        </w:rPr>
-        <w:t xml:space="preserve"> </w:t>
+          <w:lang w:val="en-US"/>
+        </w:rPr>
+        <w:t>“</w:t>
       </w:r>
       <w:r>
         <w:rPr>
           <w:rStyle w:val="None"/>
           <w:u w:val="none"/>
           <w:rtl w:val="0"/>
-          <w:lang w:val="en-US"/>
-        </w:rPr>
-        <w:t xml:space="preserve">e.g. </w:t>
+        </w:rPr>
+        <w:t>x.y.z+"</w:t>
       </w:r>
       <w:r>
         <w:rPr>
@@ -5307,24 +5843,39 @@
           <w:rtl w:val="0"/>
           <w:lang w:val="en-US"/>
         </w:rPr>
-        <w:t>”</w:t>
+        <w:t>,</w:t>
       </w:r>
       <w:r>
         <w:rPr>
           <w:rStyle w:val="None"/>
           <w:u w:val="none"/>
           <w:rtl w:val="0"/>
-        </w:rPr>
-        <w:t>u.v.w</w:t>
+          <w:lang w:val="en-US"/>
+        </w:rPr>
+        <w:t xml:space="preserve"> and the </w:t>
+      </w:r>
+      <w:r>
+        <w:rPr>
+          <w:rStyle w:val="None"/>
+          <w:u w:val="single"/>
+          <w:rtl w:val="0"/>
+          <w:lang w:val="en-US"/>
+        </w:rPr>
+        <w:t>Android Plugin for Gradle</w:t>
+      </w:r>
+      <w:r>
+        <w:rPr>
+          <w:rtl w:val="0"/>
+        </w:rPr>
+        <w:t xml:space="preserve"> (contained in Android SDK Build Tools) version,</w:t>
       </w:r>
       <w:r>
         <w:rPr>
           <w:rStyle w:val="None"/>
           <w:u w:val="none"/>
           <w:rtl w:val="0"/>
-          <w:lang w:val="en-US"/>
-        </w:rPr>
-        <w:t>”</w:t>
+        </w:rPr>
+        <w:t xml:space="preserve"> </w:t>
       </w:r>
       <w:r>
         <w:rPr>
@@ -5333,7 +5884,7 @@
           <w:rtl w:val="0"/>
           <w:lang w:val="en-US"/>
         </w:rPr>
-        <w:t xml:space="preserve"> or </w:t>
+        <w:t xml:space="preserve">e.g. </w:t>
       </w:r>
       <w:r>
         <w:rPr>
@@ -5342,7 +5893,7 @@
           <w:rtl w:val="0"/>
           <w:lang w:val="en-US"/>
         </w:rPr>
-        <w:t>“</w:t>
+        <w:t>”</w:t>
       </w:r>
       <w:r>
         <w:rPr>
@@ -5350,7 +5901,7 @@
           <w:u w:val="none"/>
           <w:rtl w:val="0"/>
         </w:rPr>
-        <w:t>u.v+"</w:t>
+        <w:t>u.v.w</w:t>
       </w:r>
       <w:r>
         <w:rPr>
@@ -5359,30 +5910,92 @@
           <w:rtl w:val="0"/>
           <w:lang w:val="en-US"/>
         </w:rPr>
-        <w:t>,</w:t>
+        <w:t>”</w:t>
       </w:r>
       <w:r>
         <w:rPr>
           <w:rStyle w:val="None"/>
           <w:u w:val="none"/>
           <w:rtl w:val="0"/>
-        </w:rPr>
-        <w:t xml:space="preserve"> </w:t>
-      </w:r>
-      <w:r>
-        <w:rPr>
-          <w:rtl w:val="0"/>
-          <w:lang w:val="it-IT"/>
-        </w:rPr>
-        <w:t>are different</w:t>
+          <w:lang w:val="en-US"/>
+        </w:rPr>
+        <w:t xml:space="preserve"> or </w:t>
       </w:r>
       <w:r>
         <w:rPr>
           <w:rStyle w:val="None"/>
           <w:u w:val="none"/>
           <w:rtl w:val="0"/>
+          <w:lang w:val="en-US"/>
+        </w:rPr>
+        <w:t>“</w:t>
+      </w:r>
+      <w:r>
+        <w:rPr>
+          <w:rStyle w:val="None"/>
+          <w:u w:val="none"/>
+          <w:rtl w:val="0"/>
+        </w:rPr>
+        <w:t>u.v+"</w:t>
+      </w:r>
+      <w:r>
+        <w:rPr>
+          <w:rStyle w:val="None"/>
+          <w:u w:val="none"/>
+          <w:rtl w:val="0"/>
+          <w:lang w:val="en-US"/>
+        </w:rPr>
+        <w:t>,</w:t>
+      </w:r>
+      <w:r>
+        <w:rPr>
+          <w:rStyle w:val="None"/>
+          <w:u w:val="none"/>
+          <w:rtl w:val="0"/>
+        </w:rPr>
+        <w:t xml:space="preserve"> </w:t>
+      </w:r>
+      <w:r>
+        <w:rPr>
+          <w:rtl w:val="0"/>
+          <w:lang w:val="it-IT"/>
+        </w:rPr>
+        <w:t>are different</w:t>
+      </w:r>
+      <w:r>
+        <w:rPr>
+          <w:rStyle w:val="None"/>
+          <w:u w:val="none"/>
+          <w:rtl w:val="0"/>
         </w:rPr>
         <w:t>.</w:t>
+      </w:r>
+      <w:r>
+        <w:rPr>
+          <w:rStyle w:val="None"/>
+          <w:u w:val="none"/>
+          <w:rtl w:val="0"/>
+          <w:lang w:val="en-US"/>
+        </w:rPr>
+        <w:t xml:space="preserve"> These are two different components so they</w:t>
+      </w:r>
+      <w:r>
+        <w:rPr>
+          <w:rStyle w:val="None"/>
+          <w:u w:val="none"/>
+          <w:rtl w:val="0"/>
+          <w:lang w:val="en-US"/>
+        </w:rPr>
+        <w:t>’</w:t>
+      </w:r>
+      <w:r>
+        <w:rPr>
+          <w:rStyle w:val="None"/>
+          <w:u w:val="none"/>
+          <w:rtl w:val="0"/>
+          <w:lang w:val="en-US"/>
+        </w:rPr>
+        <w:t>re meant to have different versions.</w:t>
       </w:r>
     </w:p>
     <w:p>
@@ -5390,12 +6003,19 @@
         <w:pStyle w:val="Body"/>
         <w:bidi w:val="0"/>
         <w:ind w:left="360"/>
-      </w:pPr>
-      <w:r>
-        <w:rPr>
-          <w:rtl w:val="0"/>
-        </w:rPr>
-        <w:t xml:space="preserve">Within the </w:t>
+        <w:rPr>
+          <w:rStyle w:val="None"/>
+          <w:u w:val="none"/>
+        </w:rPr>
+      </w:pPr>
+      <w:r>
+        <w:rPr>
+          <w:rStyle w:val="None"/>
+          <w:u w:val="none"/>
+          <w:rtl w:val="0"/>
+          <w:lang w:val="en-US"/>
+        </w:rPr>
+        <w:t xml:space="preserve">The </w:t>
       </w:r>
       <w:r>
         <w:rPr>
@@ -5404,7 +6024,16 @@
           <w:rtl w:val="0"/>
           <w:lang w:val="en-US"/>
         </w:rPr>
-        <w:t xml:space="preserve">project level </w:t>
+        <w:t>Gradle build system</w:t>
+      </w:r>
+      <w:r>
+        <w:rPr>
+          <w:rStyle w:val="None"/>
+          <w:u w:val="none"/>
+          <w:rtl w:val="0"/>
+          <w:lang w:val="en-US"/>
+        </w:rPr>
+        <w:t xml:space="preserve"> version number is found in the </w:t>
       </w:r>
       <w:r>
         <w:rPr>
@@ -5422,7 +6051,7 @@
           <w:rtl w:val="0"/>
           <w:lang w:val="en-US"/>
         </w:rPr>
-        <w:t>build.gradle</w:t>
+        <w:t>gradle-wrapper.properties</w:t>
       </w:r>
       <w:r>
         <w:rPr>
@@ -5435,132 +6064,248 @@
       </w:r>
       <w:r>
         <w:rPr>
-          <w:rtl w:val="0"/>
-        </w:rPr>
-        <w:t>, the "top-level build</w:t>
-      </w:r>
-      <w:r>
-        <w:rPr>
+          <w:rStyle w:val="None"/>
+          <w:u w:val="none"/>
+          <w:rtl w:val="0"/>
+          <w:lang w:val="en-US"/>
+        </w:rPr>
+        <w:t xml:space="preserve"> file.</w:t>
+      </w:r>
+      <w:r>
+        <w:rPr>
+          <w:rStyle w:val="None"/>
+          <w:u w:val="none"/>
+          <w:rtl w:val="0"/>
+        </w:rPr>
+        <w:t xml:space="preserve"> </w:t>
+      </w:r>
+      <w:r>
+        <w:rPr>
+          <w:rStyle w:val="None"/>
+          <w:u w:val="none"/>
+          <w:rtl w:val="0"/>
+          <w:lang w:val="en-US"/>
+        </w:rPr>
+        <w:t xml:space="preserve">Look for the </w:t>
+      </w:r>
+      <w:r>
+        <w:rPr>
+          <w:rStyle w:val="None"/>
+          <w:u w:val="none"/>
+          <w:rtl w:val="0"/>
+          <w:lang w:val="en-US"/>
+        </w:rPr>
+        <w:t>“</w:t>
+      </w:r>
+      <w:r>
+        <w:rPr>
+          <w:rStyle w:val="None"/>
+          <w:u w:val="none"/>
+          <w:rtl w:val="0"/>
+          <w:lang w:val="en-US"/>
+        </w:rPr>
+        <w:t>x.y</w:t>
+      </w:r>
+      <w:r>
+        <w:rPr>
+          <w:rStyle w:val="None"/>
+          <w:u w:val="none"/>
+          <w:rtl w:val="0"/>
+          <w:lang w:val="en-US"/>
+        </w:rPr>
+        <w:t xml:space="preserve">” </w:t>
+      </w:r>
+      <w:r>
+        <w:rPr>
+          <w:rStyle w:val="None"/>
+          <w:u w:val="none"/>
+          <w:rtl w:val="0"/>
+          <w:lang w:val="en-US"/>
+        </w:rPr>
+        <w:t xml:space="preserve">version number embedded in the value of the </w:t>
+      </w:r>
+      <w:r>
+        <w:rPr>
+          <w:rStyle w:val="None"/>
+          <w:u w:val="none"/>
+          <w:rtl w:val="0"/>
+          <w:lang w:val="de-DE"/>
+        </w:rPr>
+        <w:t>“</w:t>
+      </w:r>
+      <w:r>
+        <w:rPr>
+          <w:rStyle w:val="None"/>
+          <w:u w:val="none"/>
+          <w:rtl w:val="0"/>
+          <w:lang w:val="en-US"/>
+        </w:rPr>
+        <w:t>distributionUrl</w:t>
+      </w:r>
+      <w:r>
+        <w:rPr>
+          <w:rStyle w:val="None"/>
+          <w:u w:val="none"/>
+          <w:rtl w:val="0"/>
+        </w:rPr>
+        <w:t xml:space="preserve">” </w:t>
+      </w:r>
+      <w:r>
+        <w:rPr>
+          <w:rStyle w:val="None"/>
+          <w:u w:val="none"/>
+          <w:rtl w:val="0"/>
+          <w:lang w:val="en-US"/>
+        </w:rPr>
+        <w:t xml:space="preserve">property. </w:t>
+      </w:r>
+      <w:r>
+        <w:rPr>
+          <w:rStyle w:val="None"/>
+          <w:u w:val="none"/>
+          <w:rtl w:val="0"/>
+          <w:lang w:val="en-US"/>
+        </w:rPr>
+        <w:t xml:space="preserve">In the value property is a URL specifying a </w:t>
+      </w:r>
+      <w:r>
+        <w:rPr>
+          <w:rStyle w:val="None"/>
+          <w:u w:val="none"/>
+          <w:rtl w:val="0"/>
+          <w:lang w:val="en-US"/>
+        </w:rPr>
+        <w:t>“</w:t>
+      </w:r>
+      <w:r>
+        <w:rPr>
+          <w:rStyle w:val="None"/>
+          <w:u w:val="none"/>
+          <w:rtl w:val="0"/>
+          <w:lang w:val="en-US"/>
+        </w:rPr>
+        <w:t>.zip</w:t>
+      </w:r>
+      <w:r>
+        <w:rPr>
+          <w:rStyle w:val="None"/>
+          <w:u w:val="none"/>
+          <w:rtl w:val="0"/>
+          <w:lang w:val="en-US"/>
+        </w:rPr>
+        <w:t xml:space="preserve">” </w:t>
+      </w:r>
+      <w:r>
+        <w:rPr>
+          <w:rStyle w:val="None"/>
+          <w:u w:val="none"/>
+          <w:rtl w:val="0"/>
+          <w:lang w:val="en-US"/>
+        </w:rPr>
+        <w:t>file and in zip file</w:t>
+      </w:r>
+      <w:r>
+        <w:rPr>
+          <w:rStyle w:val="None"/>
+          <w:u w:val="none"/>
+          <w:rtl w:val="0"/>
+          <w:lang w:val="en-US"/>
+        </w:rPr>
+        <w:t>’</w:t>
+      </w:r>
+      <w:r>
+        <w:rPr>
+          <w:rStyle w:val="None"/>
+          <w:u w:val="none"/>
+          <w:rtl w:val="0"/>
+          <w:lang w:val="en-US"/>
+        </w:rPr>
+        <w:t>s filename is the version number,</w:t>
+      </w:r>
+      <w:r>
+        <w:rPr>
+          <w:rStyle w:val="None"/>
+          <w:u w:val="none"/>
+          <w:rtl w:val="0"/>
+          <w:lang w:val="pt-PT"/>
+        </w:rPr>
+        <w:t xml:space="preserve"> “</w:t>
+      </w:r>
+      <w:r>
+        <w:rPr>
+          <w:rStyle w:val="None"/>
+          <w:u w:val="none"/>
+          <w:rtl w:val="0"/>
+          <w:lang w:val="en-US"/>
+        </w:rPr>
+        <w:t>gradle-</w:t>
+      </w:r>
+      <w:r>
+        <w:rPr>
+          <w:rStyle w:val="None"/>
+          <w:u w:val="none"/>
+          <w:rtl w:val="0"/>
+          <w:lang w:val="en-US"/>
+        </w:rPr>
+        <w:t>x</w:t>
+      </w:r>
+      <w:r>
+        <w:rPr>
+          <w:rStyle w:val="None"/>
+          <w:u w:val="none"/>
+          <w:rtl w:val="0"/>
+        </w:rPr>
+        <w:t>.</w:t>
+      </w:r>
+      <w:r>
+        <w:rPr>
+          <w:rStyle w:val="None"/>
+          <w:u w:val="none"/>
+          <w:rtl w:val="0"/>
+          <w:lang w:val="en-US"/>
+        </w:rPr>
+        <w:t>y</w:t>
+      </w:r>
+      <w:r>
+        <w:rPr>
+          <w:rStyle w:val="None"/>
+          <w:u w:val="none"/>
+          <w:rtl w:val="0"/>
+          <w:lang w:val="de-DE"/>
+        </w:rPr>
+        <w:t>-all.zip</w:t>
+      </w:r>
+      <w:r>
+        <w:rPr>
+          <w:rStyle w:val="None"/>
+          <w:u w:val="none"/>
           <w:rtl w:val="0"/>
         </w:rPr>
         <w:t>”</w:t>
       </w:r>
       <w:r>
         <w:rPr>
-          <w:rtl w:val="0"/>
-        </w:rPr>
-        <w:t xml:space="preserve"> file,</w:t>
-      </w:r>
-      <w:r>
-        <w:rPr>
-          <w:rtl w:val="0"/>
-        </w:rPr>
-        <w:t xml:space="preserve"> </w:t>
-      </w:r>
-      <w:r>
-        <w:rPr>
-          <w:rtl w:val="0"/>
-        </w:rPr>
-        <w:t xml:space="preserve">in the </w:t>
-      </w:r>
-      <w:r>
-        <w:rPr>
-          <w:rtl w:val="0"/>
-        </w:rPr>
-        <w:t>“</w:t>
-      </w:r>
-      <w:r>
-        <w:rPr>
-          <w:rtl w:val="0"/>
-        </w:rPr>
-        <w:t>buildscript</w:t>
-      </w:r>
-      <w:r>
-        <w:rPr>
-          <w:rtl w:val="0"/>
-        </w:rPr>
-        <w:t>"</w:t>
-      </w:r>
-      <w:r>
-        <w:rPr>
-          <w:rtl w:val="0"/>
-        </w:rPr>
-        <w:t xml:space="preserve"> </w:t>
-      </w:r>
-      <w:r>
-        <w:rPr>
-          <w:rtl w:val="0"/>
-        </w:rPr>
-        <w:t>block</w:t>
-      </w:r>
-      <w:r>
-        <w:rPr>
-          <w:rtl w:val="0"/>
-        </w:rPr>
-        <w:t xml:space="preserve"> and then the </w:t>
-      </w:r>
-      <w:r>
-        <w:rPr>
-          <w:rtl w:val="0"/>
-        </w:rPr>
-        <w:t>“</w:t>
-      </w:r>
-      <w:r>
-        <w:rPr>
-          <w:rtl w:val="0"/>
-          <w:lang w:val="es-ES_tradnl"/>
-        </w:rPr>
-        <w:t>dependencies</w:t>
-      </w:r>
-      <w:r>
-        <w:rPr>
-          <w:rtl w:val="0"/>
-        </w:rPr>
-        <w:t>”</w:t>
-      </w:r>
-      <w:r>
-        <w:rPr>
-          <w:rtl w:val="0"/>
-          <w:lang w:val="pt-PT"/>
-        </w:rPr>
-        <w:t xml:space="preserve"> sub-</w:t>
-      </w:r>
-      <w:r>
-        <w:rPr>
-          <w:rtl w:val="0"/>
-        </w:rPr>
-        <w:t>block,</w:t>
-      </w:r>
-      <w:r>
-        <w:rPr>
-          <w:rtl w:val="0"/>
-          <w:lang w:val="fr-FR"/>
-        </w:rPr>
-        <w:t xml:space="preserve"> contains a </w:t>
-      </w:r>
-      <w:r>
-        <w:rPr>
-          <w:rtl w:val="0"/>
-        </w:rPr>
-        <w:t>“</w:t>
-      </w:r>
-      <w:r>
-        <w:rPr>
-          <w:rtl w:val="0"/>
-        </w:rPr>
-        <w:t>classpath</w:t>
-      </w:r>
-      <w:r>
-        <w:rPr>
-          <w:rtl w:val="0"/>
-        </w:rPr>
-        <w:t>"</w:t>
-      </w:r>
-      <w:r>
-        <w:rPr>
-          <w:rtl w:val="0"/>
-        </w:rPr>
-        <w:t xml:space="preserve"> variable with the value of 'com.android.tools.build:gradle:u.v.w.' This is the </w:t>
+          <w:rStyle w:val="None"/>
+          <w:u w:val="none"/>
+          <w:rtl w:val="0"/>
+        </w:rPr>
+        <w:t>.</w:t>
+      </w:r>
+    </w:p>
+    <w:p>
+      <w:pPr>
+        <w:pStyle w:val="Body"/>
+        <w:bidi w:val="0"/>
+        <w:ind w:left="360"/>
+      </w:pPr>
+      <w:r>
+        <w:rPr>
+          <w:rStyle w:val="None"/>
+          <w:u w:val="none"/>
+          <w:rtl w:val="0"/>
+          <w:lang w:val="en-US"/>
+        </w:rPr>
+        <w:t xml:space="preserve">The </w:t>
       </w:r>
       <w:r>
         <w:rPr>
@@ -5569,13 +6314,291 @@
           <w:rtl w:val="0"/>
           <w:lang w:val="en-US"/>
         </w:rPr>
-        <w:t>Android plugin for gradle</w:t>
-      </w:r>
-      <w:r>
-        <w:rPr>
-          <w:rtl w:val="0"/>
-        </w:rPr>
-        <w:t xml:space="preserve"> version number. The plugin comes bundled with the gradle </w:t>
+        <w:t xml:space="preserve">Android plugin for </w:t>
+      </w:r>
+      <w:r>
+        <w:rPr>
+          <w:rStyle w:val="None"/>
+          <w:u w:val="single"/>
+          <w:rtl w:val="0"/>
+          <w:lang w:val="en-US"/>
+        </w:rPr>
+        <w:t>G</w:t>
+      </w:r>
+      <w:r>
+        <w:rPr>
+          <w:rStyle w:val="None"/>
+          <w:u w:val="single"/>
+          <w:rtl w:val="0"/>
+          <w:lang w:val="en-US"/>
+        </w:rPr>
+        <w:t>radle</w:t>
+      </w:r>
+      <w:r>
+        <w:rPr>
+          <w:rtl w:val="0"/>
+          <w:lang w:val="fr-FR"/>
+        </w:rPr>
+        <w:t xml:space="preserve"> version </w:t>
+      </w:r>
+      <w:r>
+        <w:rPr>
+          <w:rtl w:val="0"/>
+        </w:rPr>
+        <w:t>is found in the</w:t>
+      </w:r>
+      <w:r>
+        <w:rPr>
+          <w:rtl w:val="0"/>
+        </w:rPr>
+        <w:t xml:space="preserve"> top-level,</w:t>
+      </w:r>
+      <w:r>
+        <w:rPr>
+          <w:rtl w:val="0"/>
+        </w:rPr>
+        <w:t xml:space="preserve"> </w:t>
+      </w:r>
+      <w:r>
+        <w:rPr>
+          <w:rtl w:val="0"/>
+        </w:rPr>
+        <w:t xml:space="preserve">project </w:t>
+      </w:r>
+      <w:r>
+        <w:rPr>
+          <w:rStyle w:val="None"/>
+          <w:u w:val="single"/>
+          <w:rtl w:val="0"/>
+          <w:lang w:val="en-US"/>
+        </w:rPr>
+        <w:t>“</w:t>
+      </w:r>
+      <w:r>
+        <w:rPr>
+          <w:rStyle w:val="None"/>
+          <w:u w:val="single"/>
+          <w:rtl w:val="0"/>
+          <w:lang w:val="en-US"/>
+        </w:rPr>
+        <w:t>build.gradle</w:t>
+      </w:r>
+      <w:r>
+        <w:rPr>
+          <w:rStyle w:val="None"/>
+          <w:u w:val="single"/>
+          <w:rtl w:val="0"/>
+          <w:lang w:val="en-US"/>
+        </w:rPr>
+        <w:t>”</w:t>
+      </w:r>
+      <w:r>
+        <w:rPr>
+          <w:rtl w:val="0"/>
+        </w:rPr>
+        <w:t xml:space="preserve"> </w:t>
+      </w:r>
+      <w:r>
+        <w:rPr>
+          <w:rtl w:val="0"/>
+        </w:rPr>
+        <w:t>file,</w:t>
+      </w:r>
+      <w:r>
+        <w:rPr>
+          <w:rtl w:val="0"/>
+        </w:rPr>
+        <w:t xml:space="preserve"> </w:t>
+      </w:r>
+      <w:r>
+        <w:rPr>
+          <w:rtl w:val="0"/>
+        </w:rPr>
+        <w:t xml:space="preserve">in the </w:t>
+      </w:r>
+      <w:r>
+        <w:rPr>
+          <w:rtl w:val="0"/>
+        </w:rPr>
+        <w:t>“</w:t>
+      </w:r>
+      <w:r>
+        <w:rPr>
+          <w:rtl w:val="0"/>
+        </w:rPr>
+        <w:t>buildscript</w:t>
+      </w:r>
+      <w:r>
+        <w:rPr>
+          <w:rtl w:val="0"/>
+        </w:rPr>
+        <w:t>"</w:t>
+      </w:r>
+      <w:r>
+        <w:rPr>
+          <w:rtl w:val="0"/>
+        </w:rPr>
+        <w:t xml:space="preserve"> </w:t>
+      </w:r>
+      <w:r>
+        <w:rPr>
+          <w:rtl w:val="0"/>
+        </w:rPr>
+        <w:t>block</w:t>
+      </w:r>
+      <w:r>
+        <w:rPr>
+          <w:rtl w:val="0"/>
+        </w:rPr>
+        <w:t xml:space="preserve"> and then the </w:t>
+      </w:r>
+      <w:r>
+        <w:rPr>
+          <w:rtl w:val="0"/>
+        </w:rPr>
+        <w:t>“</w:t>
+      </w:r>
+      <w:r>
+        <w:rPr>
+          <w:rtl w:val="0"/>
+          <w:lang w:val="es-ES_tradnl"/>
+        </w:rPr>
+        <w:t>dependencies</w:t>
+      </w:r>
+      <w:r>
+        <w:rPr>
+          <w:rtl w:val="0"/>
+        </w:rPr>
+        <w:t>”</w:t>
+      </w:r>
+      <w:r>
+        <w:rPr>
+          <w:rtl w:val="0"/>
+          <w:lang w:val="pt-PT"/>
+        </w:rPr>
+        <w:t xml:space="preserve"> sub-</w:t>
+      </w:r>
+      <w:r>
+        <w:rPr>
+          <w:rtl w:val="0"/>
+        </w:rPr>
+        <w:t>block. Look for the</w:t>
+      </w:r>
+      <w:r>
+        <w:rPr>
+          <w:rtl w:val="0"/>
+        </w:rPr>
+        <w:t xml:space="preserve"> </w:t>
+      </w:r>
+      <w:r>
+        <w:rPr>
+          <w:rtl w:val="0"/>
+        </w:rPr>
+        <w:t>“</w:t>
+      </w:r>
+      <w:r>
+        <w:rPr>
+          <w:rtl w:val="0"/>
+        </w:rPr>
+        <w:t>u.v.w</w:t>
+      </w:r>
+      <w:r>
+        <w:rPr>
+          <w:rtl w:val="0"/>
+        </w:rPr>
+        <w:t xml:space="preserve">” </w:t>
+      </w:r>
+      <w:r>
+        <w:rPr>
+          <w:rtl w:val="0"/>
+        </w:rPr>
+        <w:t xml:space="preserve">value </w:t>
+      </w:r>
+      <w:r>
+        <w:rPr>
+          <w:rtl w:val="0"/>
+          <w:lang w:val="fr-FR"/>
+        </w:rPr>
+        <w:t>contain</w:t>
+      </w:r>
+      <w:r>
+        <w:rPr>
+          <w:rtl w:val="0"/>
+        </w:rPr>
+        <w:t>ed</w:t>
+      </w:r>
+      <w:r>
+        <w:rPr>
+          <w:rtl w:val="0"/>
+        </w:rPr>
+        <w:t xml:space="preserve"> </w:t>
+      </w:r>
+      <w:r>
+        <w:rPr>
+          <w:rtl w:val="0"/>
+        </w:rPr>
+        <w:t xml:space="preserve">in the </w:t>
+      </w:r>
+      <w:r>
+        <w:rPr>
+          <w:rtl w:val="0"/>
+        </w:rPr>
+        <w:t>“</w:t>
+      </w:r>
+      <w:r>
+        <w:rPr>
+          <w:rtl w:val="0"/>
+        </w:rPr>
+        <w:t>classpath</w:t>
+      </w:r>
+      <w:r>
+        <w:rPr>
+          <w:rtl w:val="0"/>
+        </w:rPr>
+        <w:t>"</w:t>
+      </w:r>
+      <w:r>
+        <w:rPr>
+          <w:rtl w:val="0"/>
+        </w:rPr>
+        <w:t xml:space="preserve"> </w:t>
+      </w:r>
+      <w:r>
+        <w:rPr>
+          <w:rtl w:val="0"/>
+        </w:rPr>
+        <w:t xml:space="preserve">definition </w:t>
+      </w:r>
+      <w:r>
+        <w:rPr>
+          <w:rtl w:val="0"/>
+        </w:rPr>
+        <w:t>“</w:t>
+      </w:r>
+      <w:r>
+        <w:rPr>
+          <w:rtl w:val="0"/>
+        </w:rPr>
+        <w:t>com.android.tools.build:gradle:u.v.w.</w:t>
+      </w:r>
+      <w:r>
+        <w:rPr>
+          <w:rtl w:val="0"/>
+        </w:rPr>
+        <w:t>”</w:t>
+      </w:r>
+    </w:p>
+    <w:p>
+      <w:pPr>
+        <w:pStyle w:val="Body"/>
+        <w:bidi w:val="0"/>
+        <w:ind w:left="360"/>
+      </w:pPr>
+      <w:r>
+        <w:rPr>
+          <w:rtl w:val="0"/>
+        </w:rPr>
+        <w:t xml:space="preserve">The plugin comes bundled with the gradle </w:t>
       </w:r>
       <w:r>
         <w:rPr>
@@ -5630,37 +6653,81 @@
         <w:rPr>
           <w:rtl w:val="0"/>
         </w:rPr>
-        <w:t>the plugin</w:t>
-      </w:r>
-      <w:r>
-        <w:rPr>
-          <w:rtl w:val="0"/>
-        </w:rPr>
-        <w:t xml:space="preserve"> uses. Sometimes this version string will be specifying the gradle </w:t>
-      </w:r>
-      <w:r>
-        <w:rPr>
-          <w:rtl w:val="0"/>
-        </w:rPr>
-        <w:t xml:space="preserve">build system </w:t>
-      </w:r>
-      <w:r>
-        <w:rPr>
-          <w:rtl w:val="0"/>
-        </w:rPr>
-        <w:t xml:space="preserve">version formatted like this "x.y" when it should strictly be specifying a specific </w:t>
-      </w:r>
-      <w:r>
-        <w:rPr>
-          <w:rtl w:val="0"/>
-        </w:rPr>
-        <w:t xml:space="preserve">Android plugin for </w:t>
-      </w:r>
-      <w:r>
-        <w:rPr>
-          <w:rtl w:val="0"/>
-        </w:rPr>
-        <w:t xml:space="preserve">gradle version number, "u.v.w" or newer version numbers, </w:t>
+        <w:t>that the plugin</w:t>
+      </w:r>
+      <w:r>
+        <w:rPr>
+          <w:rtl w:val="0"/>
+        </w:rPr>
+        <w:t xml:space="preserve"> uses.</w:t>
+      </w:r>
+      <w:r>
+        <w:rPr>
+          <w:rtl w:val="0"/>
+        </w:rPr>
+        <w:t xml:space="preserve"> Only select combinations of the two component versions are supported.</w:t>
+      </w:r>
+    </w:p>
+    <w:p>
+      <w:pPr>
+        <w:pStyle w:val="Body"/>
+        <w:bidi w:val="0"/>
+        <w:ind w:left="360"/>
+      </w:pPr>
+      <w:r>
+        <w:rPr>
+          <w:rtl w:val="0"/>
+        </w:rPr>
+        <w:t xml:space="preserve">Sometimes after an Android Studio update, only one component version is updated resulting in an invalid component version combination. For example the </w:t>
+      </w:r>
+      <w:r>
+        <w:rPr>
+          <w:rtl w:val="0"/>
+        </w:rPr>
+        <w:t>Android plugin for Gradle</w:t>
+      </w:r>
+      <w:r>
+        <w:rPr>
+          <w:rtl w:val="0"/>
+        </w:rPr>
+        <w:t xml:space="preserve"> </w:t>
+      </w:r>
+      <w:r>
+        <w:rPr>
+          <w:rtl w:val="0"/>
+        </w:rPr>
+        <w:t xml:space="preserve">version string </w:t>
+      </w:r>
+      <w:r>
+        <w:rPr>
+          <w:rtl w:val="0"/>
+        </w:rPr>
+        <w:t>is incorrectly</w:t>
+      </w:r>
+      <w:r>
+        <w:rPr>
+          <w:rtl w:val="0"/>
+        </w:rPr>
+        <w:t xml:space="preserve"> </w:t>
+      </w:r>
+      <w:r>
+        <w:rPr>
+          <w:rtl w:val="0"/>
+        </w:rPr>
+        <w:t>updated to be the same as the Gradle build system</w:t>
+      </w:r>
+      <w:r>
+        <w:rPr>
+          <w:rtl w:val="0"/>
+          <w:lang w:val="fr-FR"/>
+        </w:rPr>
+        <w:t xml:space="preserve"> version </w:t>
+      </w:r>
+      <w:r>
+        <w:rPr>
+          <w:rtl w:val="0"/>
+        </w:rPr>
+        <w:t xml:space="preserve">string (or updated to some other unsupported combination of versions). To fix this, insure that the Android plugin for gradle version, contained in </w:t>
       </w:r>
       <w:r>
         <w:rPr>
@@ -5672,25 +6739,7 @@
         <w:rPr>
           <w:rtl w:val="0"/>
         </w:rPr>
-        <w:t>u.v.+."</w:t>
-      </w:r>
-      <w:r>
-        <w:rPr>
-          <w:rtl w:val="0"/>
-        </w:rPr>
-        <w:t xml:space="preserve"> Insure that the </w:t>
-      </w:r>
-      <w:r>
-        <w:rPr>
-          <w:rtl w:val="0"/>
-        </w:rPr>
-        <w:t>“</w:t>
-      </w:r>
-      <w:r>
-        <w:rPr>
-          <w:rtl w:val="0"/>
-        </w:rPr>
-        <w:t>classpath</w:t>
+        <w:t>classpath,</w:t>
       </w:r>
       <w:r>
         <w:rPr>
@@ -5702,7 +6751,7 @@
         <w:rPr>
           <w:rtl w:val="0"/>
         </w:rPr>
-        <w:t>version string is defined in reference to the Android plugin for gradle version.</w:t>
+        <w:t>is defined in reference to a valid Android plugin for Gradle version string.</w:t>
       </w:r>
     </w:p>
     <w:p>
@@ -5960,7 +7009,19 @@
         <w:rPr>
           <w:rtl w:val="0"/>
         </w:rPr>
-        <w:t xml:space="preserve">To fix this, remove the following from the top-level, project </w:t>
+        <w:t xml:space="preserve">To fix this, remove the following from the </w:t>
+      </w:r>
+      <w:r>
+        <w:rPr>
+          <w:rtl w:val="0"/>
+        </w:rPr>
+        <w:t xml:space="preserve">project, </w:t>
+      </w:r>
+      <w:r>
+        <w:rPr>
+          <w:rtl w:val="0"/>
+        </w:rPr>
+        <w:t xml:space="preserve">top-level, </w:t>
       </w:r>
       <w:r>
         <w:rPr>
@@ -6531,6 +7592,487 @@
       <w:pPr>
         <w:pStyle w:val="Body"/>
         <w:bidi w:val="0"/>
+      </w:pPr>
+      <w:r>
+        <w:rPr>
+          <w:rtl w:val="0"/>
+        </w:rPr>
+        <w:t>This changes the JDK that Android Studio uses.</w:t>
+      </w:r>
+    </w:p>
+    <w:p>
+      <w:pPr>
+        <w:pStyle w:val="Body"/>
+        <w:numPr>
+          <w:ilvl w:val="0"/>
+          <w:numId w:val="4"/>
+        </w:numPr>
+        <w:bidi w:val="0"/>
+      </w:pPr>
+      <w:r>
+        <w:rPr>
+          <w:rtl w:val="0"/>
+        </w:rPr>
+        <w:t>After an Android Studio IDE and SDK update, the Android SDK Build-tools version may have be updated. Unfortunately, the Build-tools version, also specified in the module</w:t>
+      </w:r>
+      <w:r>
+        <w:rPr>
+          <w:rtl w:val="0"/>
+        </w:rPr>
+        <w:t>’</w:t>
+      </w:r>
+      <w:r>
+        <w:rPr>
+          <w:rtl w:val="0"/>
+        </w:rPr>
+        <w:t xml:space="preserve">s build.gradle file as </w:t>
+      </w:r>
+      <w:r>
+        <w:rPr>
+          <w:rtl w:val="0"/>
+        </w:rPr>
+        <w:t>buildToolsVersion</w:t>
+      </w:r>
+      <w:r>
+        <w:rPr>
+          <w:rtl w:val="0"/>
+        </w:rPr>
+        <w:t xml:space="preserve">, must somewhat match the version of </w:t>
+      </w:r>
+      <w:r>
+        <w:rPr>
+          <w:rtl w:val="0"/>
+          <w:lang w:val="de-DE"/>
+        </w:rPr>
+        <w:t>“</w:t>
+      </w:r>
+      <w:r>
+        <w:rPr>
+          <w:rtl w:val="0"/>
+          <w:lang w:val="it-IT"/>
+        </w:rPr>
+        <w:t>com.android.support:appcompat</w:t>
+      </w:r>
+      <w:r>
+        <w:rPr>
+          <w:rtl w:val="0"/>
+        </w:rPr>
+        <w:t>.</w:t>
+      </w:r>
+      <w:r>
+        <w:rPr>
+          <w:rtl w:val="0"/>
+        </w:rPr>
+        <w:t>”</w:t>
+      </w:r>
+      <w:r>
+        <w:rPr>
+          <w:rtl w:val="0"/>
+        </w:rPr>
+        <w:t xml:space="preserve"> Specifically, in the same module build.gradle file, in the dependencies section, the major version part of the </w:t>
+      </w:r>
+      <w:r>
+        <w:rPr>
+          <w:rtl w:val="0"/>
+          <w:lang w:val="de-DE"/>
+        </w:rPr>
+        <w:t>“</w:t>
+      </w:r>
+      <w:r>
+        <w:rPr>
+          <w:rtl w:val="0"/>
+          <w:lang w:val="it-IT"/>
+        </w:rPr>
+        <w:t>com.android.support:appcompat</w:t>
+      </w:r>
+      <w:r>
+        <w:rPr>
+          <w:rtl w:val="0"/>
+        </w:rPr>
+        <w:t xml:space="preserve">” </w:t>
+      </w:r>
+      <w:r>
+        <w:rPr>
+          <w:rtl w:val="0"/>
+        </w:rPr>
+        <w:t>version string, needs to match the major version portion of the buildToolsVersion string. For example</w:t>
+      </w:r>
+    </w:p>
+    <w:p>
+      <w:pPr>
+        <w:pStyle w:val="Body"/>
+        <w:bidi w:val="0"/>
+        <w:ind w:left="720"/>
+      </w:pPr>
+      <w:r>
+        <w:rPr>
+          <w:rtl w:val="0"/>
+        </w:rPr>
+        <w:t xml:space="preserve">buildToolsVersion </w:t>
+      </w:r>
+      <w:r>
+        <w:rPr>
+          <w:rtl w:val="0"/>
+        </w:rPr>
+        <w:t>“</w:t>
+      </w:r>
+      <w:r>
+        <w:rPr>
+          <w:rStyle w:val="None"/>
+          <w:u w:val="single"/>
+          <w:rtl w:val="0"/>
+        </w:rPr>
+        <w:t>23</w:t>
+      </w:r>
+      <w:r>
+        <w:rPr>
+          <w:rtl w:val="0"/>
+        </w:rPr>
+        <w:t>.0.2"</w:t>
+      </w:r>
+      <w:r>
+        <w:rPr>
+          <w:rtl w:val="0"/>
+        </w:rPr>
+        <w:br w:type="textWrapping"/>
+        <w:t>…</w:t>
+        <w:br w:type="textWrapping"/>
+      </w:r>
+      <w:r>
+        <w:rPr>
+          <w:rtl w:val="0"/>
+          <w:lang w:val="it-IT"/>
+        </w:rPr>
+        <w:t xml:space="preserve">compile </w:t>
+      </w:r>
+      <w:r>
+        <w:rPr>
+          <w:rtl w:val="0"/>
+        </w:rPr>
+        <w:t>‘</w:t>
+      </w:r>
+      <w:r>
+        <w:rPr>
+          <w:rtl w:val="0"/>
+          <w:lang w:val="it-IT"/>
+        </w:rPr>
+        <w:t>com.android.support:appcompat-v7:</w:t>
+      </w:r>
+      <w:r>
+        <w:rPr>
+          <w:rStyle w:val="None"/>
+          <w:u w:val="single"/>
+          <w:rtl w:val="0"/>
+        </w:rPr>
+        <w:t>23</w:t>
+      </w:r>
+      <w:r>
+        <w:rPr>
+          <w:rtl w:val="0"/>
+          <w:lang w:val="ru-RU"/>
+        </w:rPr>
+        <w:t>.1.1'</w:t>
+      </w:r>
+    </w:p>
+    <w:p>
+      <w:pPr>
+        <w:pStyle w:val="Body"/>
+        <w:bidi w:val="0"/>
+        <w:ind w:left="360"/>
+      </w:pPr>
+      <w:r>
+        <w:rPr>
+          <w:rtl w:val="0"/>
+        </w:rPr>
+        <w:t xml:space="preserve">The SDK does not support downloading multiple revisions of </w:t>
+      </w:r>
+      <w:r>
+        <w:rPr>
+          <w:rtl w:val="0"/>
+        </w:rPr>
+        <w:t>“</w:t>
+      </w:r>
+      <w:r>
+        <w:rPr>
+          <w:rtl w:val="0"/>
+        </w:rPr>
+        <w:t>com.android.support:appcompat-v7,</w:t>
+      </w:r>
+      <w:r>
+        <w:rPr>
+          <w:rtl w:val="0"/>
+        </w:rPr>
+        <w:t xml:space="preserve">” </w:t>
+      </w:r>
+      <w:r>
+        <w:rPr>
+          <w:rtl w:val="0"/>
+        </w:rPr>
+        <w:t>therefore if there is a mismatch, Android Studio prompts to download and overwrite the current version with a version that is matched with the buildToolsVersion.</w:t>
+      </w:r>
+    </w:p>
+    <w:p>
+      <w:pPr>
+        <w:pStyle w:val="Body"/>
+        <w:ind w:left="360"/>
+        <w:rPr/>
+      </w:pPr>
+      <w:r>
+        <w:rPr>
+          <w:rtl w:val="0"/>
+          <w:lang w:val="en-US"/>
+        </w:rPr>
+        <w:t xml:space="preserve">When this is not the case, the resulting error could be anything. Here is the preamble of one of the errors that was encountered: </w:t>
+      </w:r>
+      <w:r>
+        <w:rPr>
+          <w:rtl w:val="0"/>
+          <w:lang w:val="en-US"/>
+        </w:rPr>
+        <w:t>“</w:t>
+      </w:r>
+      <w:r>
+        <w:rPr>
+          <w:rtl w:val="0"/>
+          <w:lang w:val="en-US"/>
+        </w:rPr>
+        <w:t>Error:(2) Error retrieving parent for item: No resource found that matches the given name</w:t>
+      </w:r>
+      <w:r>
+        <w:rPr>
+          <w:rtl w:val="0"/>
+          <w:lang w:val="en-US"/>
+        </w:rPr>
+        <w:t>…”</w:t>
+      </w:r>
+      <w:r>
+        <w:rPr>
+          <w:rtl w:val="0"/>
+          <w:lang w:val="en-US"/>
+        </w:rPr>
+        <w:t>.</w:t>
+      </w:r>
+    </w:p>
+    <w:p>
+      <w:pPr>
+        <w:pStyle w:val="Body"/>
+        <w:numPr>
+          <w:ilvl w:val="0"/>
+          <w:numId w:val="4"/>
+        </w:numPr>
+        <w:rPr>
+          <w:lang w:val="en-US"/>
+        </w:rPr>
+      </w:pPr>
+      <w:r>
+        <w:rPr>
+          <w:rtl w:val="0"/>
+          <w:lang w:val="en-US"/>
+        </w:rPr>
+        <w:t xml:space="preserve">Unfortunately the Android Studio IDE and the Android SDK are updated frequently by </w:t>
+      </w:r>
+      <w:r>
+        <w:rPr>
+          <w:rStyle w:val="None"/>
+        </w:rPr>
+        <w:fldChar w:fldCharType="begin" w:fldLock="0"/>
+      </w:r>
+      <w:r>
+        <w:rPr>
+          <w:rStyle w:val="None"/>
+        </w:rPr>
+        <w:instrText xml:space="preserve"> HYPERLINK "http://developer.android.com"</w:instrText>
+      </w:r>
+      <w:r>
+        <w:rPr>
+          <w:rStyle w:val="None"/>
+        </w:rPr>
+        <w:fldChar w:fldCharType="separate" w:fldLock="0"/>
+      </w:r>
+      <w:r>
+        <w:rPr>
+          <w:rStyle w:val="None"/>
+          <w:rtl w:val="0"/>
+          <w:lang w:val="en-US"/>
+        </w:rPr>
+        <w:t>developer.android.com</w:t>
+      </w:r>
+      <w:r>
+        <w:rPr/>
+        <w:fldChar w:fldCharType="end" w:fldLock="0"/>
+      </w:r>
+      <w:r>
+        <w:rPr>
+          <w:rtl w:val="0"/>
+          <w:lang w:val="en-US"/>
+        </w:rPr>
+        <w:t xml:space="preserve"> and it</w:t>
+      </w:r>
+      <w:r>
+        <w:rPr>
+          <w:rtl w:val="0"/>
+          <w:lang w:val="en-US"/>
+        </w:rPr>
+        <w:t>’</w:t>
+      </w:r>
+      <w:r>
+        <w:rPr>
+          <w:rtl w:val="0"/>
+          <w:lang w:val="en-US"/>
+        </w:rPr>
+        <w:t xml:space="preserve">s recommended to always work with the latest and greatest </w:t>
+      </w:r>
+      <w:r>
+        <w:rPr>
+          <w:rtl w:val="0"/>
+          <w:lang w:val="en-US"/>
+        </w:rPr>
+        <w:t>“</w:t>
+      </w:r>
+      <w:r>
+        <w:rPr>
+          <w:rtl w:val="0"/>
+          <w:lang w:val="en-US"/>
+        </w:rPr>
+        <w:t>stable channel</w:t>
+      </w:r>
+      <w:r>
+        <w:rPr>
+          <w:rtl w:val="0"/>
+          <w:lang w:val="en-US"/>
+        </w:rPr>
+        <w:t xml:space="preserve">” </w:t>
+      </w:r>
+      <w:r>
+        <w:rPr>
+          <w:rtl w:val="0"/>
+          <w:lang w:val="en-US"/>
+        </w:rPr>
+        <w:t xml:space="preserve">update. Since ARTK uses native components Android Studio has to be setup to use </w:t>
+      </w:r>
+      <w:r>
+        <w:rPr>
+          <w:rtl w:val="0"/>
+          <w:lang w:val="de-DE"/>
+        </w:rPr>
+        <w:t>“</w:t>
+      </w:r>
+      <w:r>
+        <w:rPr>
+          <w:rtl w:val="0"/>
+          <w:lang w:val="en-US"/>
+        </w:rPr>
+        <w:t>NDK Preview</w:t>
+      </w:r>
+      <w:r>
+        <w:rPr>
+          <w:rtl w:val="0"/>
+          <w:lang w:val="en-US"/>
+        </w:rPr>
+        <w:t>.</w:t>
+      </w:r>
+      <w:r>
+        <w:rPr>
+          <w:rtl w:val="0"/>
+        </w:rPr>
+        <w:t>”</w:t>
+      </w:r>
+      <w:r>
+        <w:rPr>
+          <w:rtl w:val="0"/>
+          <w:lang w:val="en-US"/>
+        </w:rPr>
+        <w:t xml:space="preserve"> This means that the Android Studio has to be manually setup with a non-default version of the Gradle build system and Android plugin for Gradle.</w:t>
+      </w:r>
+    </w:p>
+    <w:p>
+      <w:pPr>
+        <w:pStyle w:val="Body"/>
+        <w:ind w:left="360"/>
+        <w:rPr/>
+      </w:pPr>
+      <w:r>
+        <w:rPr>
+          <w:rtl w:val="0"/>
+          <w:lang w:val="en-US"/>
+        </w:rPr>
+        <w:t>On Mac OS X (I haven</w:t>
+      </w:r>
+      <w:r>
+        <w:rPr>
+          <w:rtl w:val="0"/>
+          <w:lang w:val="en-US"/>
+        </w:rPr>
+        <w:t>’</w:t>
+      </w:r>
+      <w:r>
+        <w:rPr>
+          <w:rtl w:val="0"/>
+          <w:lang w:val="en-US"/>
+        </w:rPr>
+        <w:t xml:space="preserve">t worked with </w:t>
+      </w:r>
+      <w:r>
+        <w:rPr>
+          <w:rtl w:val="0"/>
+          <w:lang w:val="en-US"/>
+        </w:rPr>
+        <w:t>“</w:t>
+      </w:r>
+      <w:r>
+        <w:rPr>
+          <w:rtl w:val="0"/>
+          <w:lang w:val="en-US"/>
+        </w:rPr>
+        <w:t>NDK Preview</w:t>
+      </w:r>
+      <w:r>
+        <w:rPr>
+          <w:rtl w:val="0"/>
+          <w:lang w:val="en-US"/>
+        </w:rPr>
+        <w:t xml:space="preserve">” </w:t>
+      </w:r>
+      <w:r>
+        <w:rPr>
+          <w:rtl w:val="0"/>
+          <w:lang w:val="en-US"/>
+        </w:rPr>
+        <w:t xml:space="preserve">and Android Studio on Windows 10 yet), every time an AS IDE update is installed, the installer notices the previously installed non-default version of the Gradle build system that is required for </w:t>
+      </w:r>
+      <w:r>
+        <w:rPr>
+          <w:rtl w:val="0"/>
+          <w:lang w:val="en-US"/>
+        </w:rPr>
+        <w:t>“</w:t>
+      </w:r>
+      <w:r>
+        <w:rPr>
+          <w:rtl w:val="0"/>
+          <w:lang w:val="en-US"/>
+        </w:rPr>
+        <w:t>NDK Preview.</w:t>
+      </w:r>
+      <w:r>
+        <w:rPr>
+          <w:rtl w:val="0"/>
+          <w:lang w:val="en-US"/>
+        </w:rPr>
+        <w:t xml:space="preserve">” </w:t>
+      </w:r>
+      <w:r>
+        <w:rPr>
+          <w:rtl w:val="0"/>
+          <w:lang w:val="en-US"/>
+        </w:rPr>
+        <w:t>The update installer insists on deleting the non-default required Gradle build system version.</w:t>
+      </w:r>
+    </w:p>
+    <w:p>
+      <w:pPr>
+        <w:pStyle w:val="Body"/>
+        <w:ind w:left="360"/>
         <w:sectPr>
           <w:pgSz w:w="12240" w:h="15840" w:orient="portrait"/>
           <w:pgMar w:top="1080" w:right="720" w:bottom="1080" w:left="720" w:header="720" w:footer="864"/>
@@ -6540,8 +8082,203 @@
       <w:r>
         <w:rPr>
           <w:rtl w:val="0"/>
-        </w:rPr>
-        <w:t>This changes the JDK that Android Studio uses.</w:t>
+          <w:lang w:val="en-US"/>
+        </w:rPr>
+        <w:t xml:space="preserve">Here is how to put the version back. Keep a backup copy of or </w:t>
+      </w:r>
+      <w:r>
+        <w:rPr>
+          <w:rtl w:val="0"/>
+          <w:lang w:val="en-US"/>
+        </w:rPr>
+        <w:t xml:space="preserve">manually download the gradle-2.5-all.zip </w:t>
+      </w:r>
+      <w:r>
+        <w:rPr>
+          <w:rtl w:val="0"/>
+          <w:lang w:val="en-US"/>
+        </w:rPr>
+        <w:t xml:space="preserve">file and </w:t>
+      </w:r>
+      <w:r>
+        <w:rPr>
+          <w:rtl w:val="0"/>
+          <w:lang w:val="en-US"/>
+        </w:rPr>
+        <w:t xml:space="preserve">unzipped </w:t>
+      </w:r>
+      <w:r>
+        <w:rPr>
+          <w:rtl w:val="0"/>
+          <w:lang w:val="en-US"/>
+        </w:rPr>
+        <w:t xml:space="preserve">file to a folder named </w:t>
+      </w:r>
+      <w:r>
+        <w:rPr>
+          <w:rtl w:val="0"/>
+          <w:lang w:val="en-US"/>
+        </w:rPr>
+        <w:t>“</w:t>
+      </w:r>
+      <w:r>
+        <w:rPr>
+          <w:rtl w:val="0"/>
+          <w:lang w:val="en-US"/>
+        </w:rPr>
+        <w:t>gradle-2.5</w:t>
+      </w:r>
+      <w:r>
+        <w:rPr>
+          <w:rtl w:val="0"/>
+          <w:lang w:val="en-US"/>
+        </w:rPr>
+        <w:t>”</w:t>
+      </w:r>
+      <w:r>
+        <w:rPr>
+          <w:rtl w:val="0"/>
+        </w:rPr>
+        <w:t>.</w:t>
+      </w:r>
+      <w:r>
+        <w:rPr>
+          <w:rtl w:val="0"/>
+          <w:lang w:val="en-US"/>
+        </w:rPr>
+        <w:t xml:space="preserve"> Remember, to see the file system directories under the Android Studio.app file installed in the Applications directory</w:t>
+      </w:r>
+      <w:r>
+        <w:rPr>
+          <w:rtl w:val="0"/>
+        </w:rPr>
+        <w:t>,</w:t>
+      </w:r>
+      <w:r>
+        <w:rPr>
+          <w:rtl w:val="0"/>
+          <w:lang w:val="en-US"/>
+        </w:rPr>
+        <w:t xml:space="preserve"> in Finder right-click </w:t>
+      </w:r>
+      <w:r>
+        <w:rPr>
+          <w:rtl w:val="0"/>
+          <w:lang w:val="de-DE"/>
+        </w:rPr>
+        <w:t>“</w:t>
+      </w:r>
+      <w:r>
+        <w:rPr>
+          <w:rtl w:val="0"/>
+          <w:lang w:val="it-IT"/>
+        </w:rPr>
+        <w:t>/Applications/Android Studio.app</w:t>
+      </w:r>
+      <w:r>
+        <w:rPr>
+          <w:rtl w:val="0"/>
+          <w:lang w:val="en-US"/>
+        </w:rPr>
+        <w:t xml:space="preserve">” </w:t>
+      </w:r>
+      <w:r>
+        <w:rPr>
+          <w:rtl w:val="0"/>
+          <w:lang w:val="en-US"/>
+        </w:rPr>
+        <w:t xml:space="preserve">and select </w:t>
+      </w:r>
+      <w:r>
+        <w:rPr>
+          <w:rtl w:val="0"/>
+          <w:lang w:val="en-US"/>
+        </w:rPr>
+        <w:t>“</w:t>
+      </w:r>
+      <w:r>
+        <w:rPr>
+          <w:rtl w:val="0"/>
+          <w:lang w:val="en-US"/>
+        </w:rPr>
+        <w:t>Show Package Contents</w:t>
+      </w:r>
+      <w:r>
+        <w:rPr>
+          <w:rtl w:val="0"/>
+          <w:lang w:val="en-US"/>
+        </w:rPr>
+        <w:t>”</w:t>
+      </w:r>
+      <w:r>
+        <w:rPr>
+          <w:rtl w:val="0"/>
+          <w:lang w:val="en-US"/>
+        </w:rPr>
+        <w:t xml:space="preserve">. Copy the </w:t>
+      </w:r>
+      <w:r>
+        <w:rPr>
+          <w:rtl w:val="0"/>
+          <w:lang w:val="de-DE"/>
+        </w:rPr>
+        <w:t>“</w:t>
+      </w:r>
+      <w:r>
+        <w:rPr>
+          <w:rtl w:val="0"/>
+          <w:lang w:val="en-US"/>
+        </w:rPr>
+        <w:t>gradle-2.5</w:t>
+      </w:r>
+      <w:r>
+        <w:rPr>
+          <w:rtl w:val="0"/>
+          <w:lang w:val="en-US"/>
+        </w:rPr>
+        <w:t xml:space="preserve">” </w:t>
+      </w:r>
+      <w:r>
+        <w:rPr>
+          <w:rtl w:val="0"/>
+          <w:lang w:val="en-US"/>
+        </w:rPr>
+        <w:t xml:space="preserve">folder to </w:t>
+      </w:r>
+      <w:r>
+        <w:rPr>
+          <w:rtl w:val="0"/>
+          <w:lang w:val="en-US"/>
+        </w:rPr>
+        <w:t xml:space="preserve">the file system path of </w:t>
+      </w:r>
+      <w:r>
+        <w:rPr>
+          <w:rtl w:val="0"/>
+          <w:lang w:val="en-US"/>
+        </w:rPr>
+        <w:t>“</w:t>
+      </w:r>
+      <w:r>
+        <w:rPr>
+          <w:rtl w:val="0"/>
+          <w:lang w:val="en-US"/>
+        </w:rPr>
+        <w:t>/Applications/Android Studio.app/Contents/gradle/</w:t>
+      </w:r>
+      <w:r>
+        <w:rPr>
+          <w:rtl w:val="0"/>
+          <w:lang w:val="en-US"/>
+        </w:rPr>
+        <w:t>“</w:t>
+      </w:r>
+      <w:r>
+        <w:rPr>
+          <w:rtl w:val="0"/>
+          <w:lang w:val="en-US"/>
+        </w:rPr>
+        <w:t>. Side-by-side with the default version of the Gradle build system folder installed by Android Studio update.</w:t>
       </w:r>
     </w:p>
     <w:p>
@@ -10386,7 +12123,7 @@
         <w:rPr>
           <w:rtl w:val="0"/>
         </w:rPr>
-        <w:t xml:space="preserve">property. Insure that the gradle version used for development with the </w:t>
+        <w:t xml:space="preserve">property. Insure that the Gradle build system version used for development with the </w:t>
       </w:r>
       <w:r>
         <w:rPr>
@@ -12850,12 +14587,6 @@
     <w:next w:val="Hyperlink.3"/>
     <w:rPr/>
   </w:style>
-  <w:style w:type="character" w:styleId="Hyperlink.4">
-    <w:name w:val="Hyperlink.4"/>
-    <w:basedOn w:val="Hyperlink"/>
-    <w:next w:val="Hyperlink.4"/>
-    <w:rPr/>
-  </w:style>
   <w:style w:type="paragraph" w:styleId="Heading 3">
     <w:name w:val="Heading 3"/>
     <w:next w:val="Body"/>
@@ -12940,10 +14671,10 @@
   <w:style w:type="character" w:styleId="None">
     <w:name w:val="None"/>
   </w:style>
-  <w:style w:type="character" w:styleId="Hyperlink.5">
-    <w:name w:val="Hyperlink.5"/>
+  <w:style w:type="character" w:styleId="Hyperlink.4">
+    <w:name w:val="Hyperlink.4"/>
     <w:basedOn w:val="None"/>
-    <w:next w:val="Hyperlink.5"/>
+    <w:next w:val="Hyperlink.4"/>
     <w:rPr>
       <w:color w:val="032eed"/>
       <w:u w:val="single" w:color="032eed"/>

</xml_diff>

<commit_message>
Update AS doc to describe example app build scripts
</commit_message>
<xml_diff>
--- a/AndroidStudioProjects/Docs/AS_Migration.docx
+++ b/AndroidStudioProjects/Docs/AS_Migration.docx
@@ -52,7 +52,7 @@
           <w:rtl w:val="0"/>
           <w:lang w:val="en-US"/>
         </w:rPr>
-        <w:t>12/11/15</w:t>
+        <w:t>12/22/15</w:t>
       </w:r>
       <w:r>
         <w:rPr/>
@@ -2039,6 +2039,185 @@
           <w:rtl w:val="0"/>
         </w:rPr>
         <w:t>entire file set to a development directory</w:t>
+      </w:r>
+    </w:p>
+    <w:p>
+      <w:pPr>
+        <w:pStyle w:val="Body"/>
+        <w:numPr>
+          <w:ilvl w:val="0"/>
+          <w:numId w:val="4"/>
+        </w:numPr>
+        <w:bidi w:val="0"/>
+      </w:pPr>
+      <w:r>
+        <w:rPr>
+          <w:rtl w:val="0"/>
+        </w:rPr>
+        <w:t>Build the ARTK shared object libraries, filename extension ".so" (".DLL" for Windows), static libraries, filename extension ".a" (</w:t>
+      </w:r>
+      <w:r>
+        <w:rPr>
+          <w:rtl w:val="0"/>
+        </w:rPr>
+        <w:t>“</w:t>
+      </w:r>
+      <w:r>
+        <w:rPr>
+          <w:rtl w:val="0"/>
+        </w:rPr>
+        <w:t>.LIB</w:t>
+      </w:r>
+      <w:r>
+        <w:rPr>
+          <w:rtl w:val="0"/>
+        </w:rPr>
+        <w:t>”</w:t>
+      </w:r>
+      <w:r>
+        <w:rPr>
+          <w:rtl w:val="0"/>
+        </w:rPr>
+        <w:t xml:space="preserve"> for Windows), using the development system's </w:t>
+      </w:r>
+      <w:r>
+        <w:rPr>
+          <w:rtl w:val="0"/>
+        </w:rPr>
+        <w:t xml:space="preserve">C and C++ </w:t>
+      </w:r>
+      <w:r>
+        <w:rPr>
+          <w:rtl w:val="0"/>
+        </w:rPr>
+        <w:t>compiler.</w:t>
+      </w:r>
+      <w:r>
+        <w:rPr>
+          <w:rtl w:val="0"/>
+        </w:rPr>
+        <w:t xml:space="preserve"> The static libraries are combined into shared libraries such as the ARWrapper shared library (ARTK SDK C/C++ programming language APIs), other shared libraries (that are bundled into an APK file that is deployed to the Android device) and the mostly Java ARTK example apps.</w:t>
+      </w:r>
+    </w:p>
+    <w:p>
+      <w:pPr>
+        <w:pStyle w:val="Body"/>
+        <w:bidi w:val="0"/>
+        <w:ind w:left="360"/>
+      </w:pPr>
+      <w:r>
+        <w:rPr>
+          <w:rtl w:val="0"/>
+        </w:rPr>
+        <w:t>Using a command-line shell window, change to</w:t>
+      </w:r>
+      <w:r>
+        <w:rPr>
+          <w:rtl w:val="0"/>
+        </w:rPr>
+        <w:t xml:space="preserve">  </w:t>
+      </w:r>
+      <w:r>
+        <w:rPr>
+          <w:rtl w:val="0"/>
+        </w:rPr>
+        <w:t xml:space="preserve">the "android" directory under the ARToolKit </w:t>
+      </w:r>
+      <w:r>
+        <w:rPr>
+          <w:rtl w:val="0"/>
+        </w:rPr>
+        <w:t xml:space="preserve">for Android </w:t>
+      </w:r>
+      <w:r>
+        <w:rPr>
+          <w:rtl w:val="0"/>
+        </w:rPr>
+        <w:t xml:space="preserve">SDK development </w:t>
+      </w:r>
+      <w:r>
+        <w:rPr>
+          <w:rtl w:val="0"/>
+        </w:rPr>
+        <w:t xml:space="preserve">root </w:t>
+      </w:r>
+      <w:r>
+        <w:rPr>
+          <w:rtl w:val="0"/>
+        </w:rPr>
+        <w:t xml:space="preserve">directory. Execute the script, </w:t>
+      </w:r>
+      <w:r>
+        <w:rPr>
+          <w:rtl w:val="0"/>
+        </w:rPr>
+        <w:t>“</w:t>
+      </w:r>
+      <w:r>
+        <w:rPr>
+          <w:rtl w:val="0"/>
+        </w:rPr>
+        <w:t>build.sh</w:t>
+      </w:r>
+      <w:r>
+        <w:rPr>
+          <w:rtl w:val="0"/>
+        </w:rPr>
+        <w:t>”</w:t>
+      </w:r>
+      <w:r>
+        <w:rPr>
+          <w:rtl w:val="0"/>
+        </w:rPr>
+        <w:t xml:space="preserve"> (</w:t>
+      </w:r>
+      <w:r>
+        <w:rPr>
+          <w:rtl w:val="0"/>
+        </w:rPr>
+        <w:t>“</w:t>
+      </w:r>
+      <w:r>
+        <w:rPr>
+          <w:rtl w:val="0"/>
+        </w:rPr>
+        <w:t>build.bat</w:t>
+      </w:r>
+      <w:r>
+        <w:rPr>
+          <w:rtl w:val="0"/>
+        </w:rPr>
+        <w:t>”</w:t>
+      </w:r>
+      <w:r>
+        <w:rPr>
+          <w:rtl w:val="0"/>
+        </w:rPr>
+        <w:t xml:space="preserve"> for Windows). Look to see that all builds without error.</w:t>
+      </w:r>
+      <w:r>
+        <w:rPr>
+          <w:rtl w:val="0"/>
+        </w:rPr>
+        <w:t xml:space="preserve"> “</w:t>
+      </w:r>
+      <w:r>
+        <w:rPr>
+          <w:rtl w:val="0"/>
+        </w:rPr>
+        <w:t>build.sh</w:t>
+      </w:r>
+      <w:r>
+        <w:rPr>
+          <w:rtl w:val="0"/>
+        </w:rPr>
+        <w:t xml:space="preserve">” </w:t>
+      </w:r>
+      <w:r>
+        <w:rPr>
+          <w:rtl w:val="0"/>
+        </w:rPr>
+        <w:t>builds the ARTK shared and static libraries for the Android using the Android tool chain. Both the Android Studio and Eclipse projects are setup with the built dependencies.</w:t>
       </w:r>
     </w:p>
     <w:p>
@@ -2059,7 +2238,31 @@
         <w:rPr>
           <w:rtl w:val="0"/>
         </w:rPr>
-        <w:t>Build the ARTK shared object libraries, filename extension ".so" (".DLL" for Windows), and static libraries, filename extension ".a" (</w:t>
+        <w:t xml:space="preserve">If you wish to experiment with the mostly native (C/C++) ARTK for Android SDK example apps, again </w:t>
+      </w:r>
+      <w:r>
+        <w:rPr>
+          <w:rtl w:val="0"/>
+        </w:rPr>
+        <w:t>change to</w:t>
+      </w:r>
+      <w:r>
+        <w:rPr>
+          <w:rtl w:val="0"/>
+        </w:rPr>
+        <w:t xml:space="preserve">  </w:t>
+      </w:r>
+      <w:r>
+        <w:rPr>
+          <w:rtl w:val="0"/>
+        </w:rPr>
+        <w:t>the "android" directory under the ARToolKit for Android SDK development root directory</w:t>
+      </w:r>
+      <w:r>
+        <w:rPr>
+          <w:rtl w:val="0"/>
+        </w:rPr>
+        <w:t xml:space="preserve"> and execute the script named </w:t>
       </w:r>
       <w:r>
         <w:rPr>
@@ -2071,55 +2274,80 @@
         <w:rPr>
           <w:rtl w:val="0"/>
         </w:rPr>
-        <w:t>.LIB</w:t>
-      </w:r>
-      <w:r>
-        <w:rPr>
-          <w:rtl w:val="0"/>
-        </w:rPr>
-        <w:t>”</w:t>
-      </w:r>
-      <w:r>
-        <w:rPr>
-          <w:rtl w:val="0"/>
-        </w:rPr>
-        <w:t xml:space="preserve"> for Windows), using the development system's </w:t>
-      </w:r>
-      <w:r>
-        <w:rPr>
-          <w:rtl w:val="0"/>
-        </w:rPr>
-        <w:t xml:space="preserve">C and C++ </w:t>
-      </w:r>
-      <w:r>
-        <w:rPr>
-          <w:rtl w:val="0"/>
-        </w:rPr>
-        <w:t>compiler. Using a command-line shell window, change to</w:t>
-      </w:r>
-      <w:r>
-        <w:rPr>
-          <w:rtl w:val="0"/>
-        </w:rPr>
-        <w:t xml:space="preserve">  </w:t>
-      </w:r>
-      <w:r>
-        <w:rPr>
-          <w:rtl w:val="0"/>
-        </w:rPr>
-        <w:t xml:space="preserve">the "android" directory under the ARToolKit SDK development </w:t>
-      </w:r>
-      <w:r>
-        <w:rPr>
-          <w:rtl w:val="0"/>
-        </w:rPr>
-        <w:t xml:space="preserve">root </w:t>
-      </w:r>
-      <w:r>
-        <w:rPr>
-          <w:rtl w:val="0"/>
-        </w:rPr>
-        <w:t>directory. Execute the script, build.sh (build.bat for Windows). Look to see that all builds without error.</w:t>
+        <w:t>build_native_examples.sh</w:t>
+      </w:r>
+      <w:r>
+        <w:rPr>
+          <w:rtl w:val="0"/>
+        </w:rPr>
+        <w:t>.</w:t>
+      </w:r>
+      <w:r>
+        <w:rPr>
+          <w:rtl w:val="0"/>
+        </w:rPr>
+        <w:t xml:space="preserve">” </w:t>
+      </w:r>
+      <w:r>
+        <w:rPr>
+          <w:rtl w:val="0"/>
+        </w:rPr>
+        <w:t xml:space="preserve">Like the </w:t>
+      </w:r>
+      <w:r>
+        <w:rPr>
+          <w:rtl w:val="0"/>
+        </w:rPr>
+        <w:t>“</w:t>
+      </w:r>
+      <w:r>
+        <w:rPr>
+          <w:rtl w:val="0"/>
+        </w:rPr>
+        <w:t>build.sh</w:t>
+      </w:r>
+      <w:r>
+        <w:rPr>
+          <w:rtl w:val="0"/>
+        </w:rPr>
+        <w:t xml:space="preserve">” </w:t>
+      </w:r>
+      <w:r>
+        <w:rPr>
+          <w:rtl w:val="0"/>
+        </w:rPr>
+        <w:t xml:space="preserve">script, both the </w:t>
+      </w:r>
+      <w:r>
+        <w:rPr>
+          <w:rtl w:val="0"/>
+        </w:rPr>
+        <w:t xml:space="preserve">Android Studio and Eclipse projects are setup </w:t>
+      </w:r>
+      <w:r>
+        <w:rPr>
+          <w:rtl w:val="0"/>
+        </w:rPr>
+        <w:t xml:space="preserve">with </w:t>
+      </w:r>
+      <w:r>
+        <w:rPr>
+          <w:rtl w:val="0"/>
+        </w:rPr>
+        <w:t xml:space="preserve">the </w:t>
+      </w:r>
+      <w:r>
+        <w:rPr>
+          <w:rtl w:val="0"/>
+        </w:rPr>
+        <w:t>built</w:t>
+      </w:r>
+      <w:r>
+        <w:rPr>
+          <w:rtl w:val="0"/>
+          <w:lang w:val="pt-PT"/>
+        </w:rPr>
+        <w:t xml:space="preserve"> dependencies.</w:t>
       </w:r>
     </w:p>
     <w:p>

</xml_diff>

<commit_message>
Updated some Android specific Android Studio migration specific information
</commit_message>
<xml_diff>
--- a/AndroidStudioProjects/Docs/AS_Migration.docx
+++ b/AndroidStudioProjects/Docs/AS_Migration.docx
@@ -50,9 +50,8 @@
       <w:r>
         <w:rPr>
           <w:rtl w:val="0"/>
-          <w:lang w:val="en-US"/>
-        </w:rPr>
-        <w:t>12/22/15</w:t>
+        </w:rPr>
+        <w:t>1/13/16</w:t>
       </w:r>
       <w:r>
         <w:rPr/>
@@ -2054,7 +2053,80 @@
         <w:rPr>
           <w:rtl w:val="0"/>
         </w:rPr>
-        <w:t>Build the ARTK shared object libraries, filename extension ".so" (".DLL" for Windows), static libraries, filename extension ".a" (</w:t>
+        <w:t xml:space="preserve">Build the ARTK shared object libraries, </w:t>
+      </w:r>
+      <w:r>
+        <w:rPr>
+          <w:rtl w:val="0"/>
+        </w:rPr>
+        <w:t xml:space="preserve">where the </w:t>
+      </w:r>
+      <w:r>
+        <w:rPr>
+          <w:rtl w:val="0"/>
+        </w:rPr>
+        <w:t xml:space="preserve">filename extension </w:t>
+      </w:r>
+      <w:r>
+        <w:rPr>
+          <w:rtl w:val="0"/>
+        </w:rPr>
+        <w:t xml:space="preserve">is </w:t>
+      </w:r>
+      <w:r>
+        <w:rPr>
+          <w:rtl w:val="0"/>
+        </w:rPr>
+        <w:t>".so" (".DLL" for Windows)</w:t>
+      </w:r>
+      <w:r>
+        <w:rPr>
+          <w:rtl w:val="0"/>
+        </w:rPr>
+        <w:t xml:space="preserve"> and </w:t>
+      </w:r>
+      <w:r>
+        <w:rPr>
+          <w:rtl w:val="0"/>
+        </w:rPr>
+        <w:t>static libraries</w:t>
+      </w:r>
+      <w:r>
+        <w:rPr>
+          <w:rtl w:val="0"/>
+        </w:rPr>
+        <w:t>,</w:t>
+      </w:r>
+      <w:r>
+        <w:rPr>
+          <w:rtl w:val="0"/>
+        </w:rPr>
+        <w:t xml:space="preserve"> </w:t>
+      </w:r>
+      <w:r>
+        <w:rPr>
+          <w:rtl w:val="0"/>
+        </w:rPr>
+        <w:t xml:space="preserve">where the </w:t>
+      </w:r>
+      <w:r>
+        <w:rPr>
+          <w:rtl w:val="0"/>
+        </w:rPr>
+        <w:t xml:space="preserve">filename extension </w:t>
+      </w:r>
+      <w:r>
+        <w:rPr>
+          <w:rtl w:val="0"/>
+        </w:rPr>
+        <w:t xml:space="preserve">is </w:t>
+      </w:r>
+      <w:r>
+        <w:rPr>
+          <w:rtl w:val="0"/>
+          <w:lang w:val="es-ES_tradnl"/>
+        </w:rPr>
+        <w:t>".a" (</w:t>
       </w:r>
       <w:r>
         <w:rPr>
@@ -2096,7 +2168,7 @@
         <w:rPr>
           <w:rtl w:val="0"/>
         </w:rPr>
-        <w:t xml:space="preserve"> The static libraries are combined into shared libraries such as the ARWrapper shared library (ARTK SDK C/C++ programming language APIs), other shared libraries (that are bundled into an APK file that is deployed to the Android device) and the mostly Java ARTK example apps.</w:t>
+        <w:t xml:space="preserve"> The static libraries are combined into shared libraries such as the ARWrapper shared library (ARTK SDK native C/C++ programming language APIs) and shared libraries that are bundled into an ARTK app APK file that is deployed to the Android device.</w:t>
       </w:r>
     </w:p>
     <w:p>
@@ -2115,7 +2187,7 @@
         <w:rPr>
           <w:rtl w:val="0"/>
         </w:rPr>
-        <w:t xml:space="preserve">  </w:t>
+        <w:t xml:space="preserve"> </w:t>
       </w:r>
       <w:r>
         <w:rPr>
@@ -2217,7 +2289,7 @@
         <w:rPr>
           <w:rtl w:val="0"/>
         </w:rPr>
-        <w:t>builds the ARTK shared and static libraries for the Android using the Android tool chain. Both the Android Studio and Eclipse projects are setup with the built dependencies.</w:t>
+        <w:t>builds the ARTK shared libraries for the Android using the Android tool chain. Both the Android Studio and Eclipse Android specific example app projects are setup to use the built dependencies.</w:t>
       </w:r>
     </w:p>
     <w:p>
@@ -2280,18 +2352,36 @@
         <w:rPr>
           <w:rtl w:val="0"/>
         </w:rPr>
-        <w:t>.</w:t>
-      </w:r>
-      <w:r>
-        <w:rPr>
-          <w:rtl w:val="0"/>
-        </w:rPr>
         <w:t xml:space="preserve">” </w:t>
       </w:r>
       <w:r>
         <w:rPr>
           <w:rtl w:val="0"/>
         </w:rPr>
+        <w:t xml:space="preserve">in addition to executing </w:t>
+      </w:r>
+      <w:r>
+        <w:rPr>
+          <w:rtl w:val="0"/>
+        </w:rPr>
+        <w:t>“</w:t>
+      </w:r>
+      <w:r>
+        <w:rPr>
+          <w:rtl w:val="0"/>
+        </w:rPr>
+        <w:t>build.sh.</w:t>
+      </w:r>
+      <w:r>
+        <w:rPr>
+          <w:rtl w:val="0"/>
+        </w:rPr>
+        <w:t xml:space="preserve">” </w:t>
+      </w:r>
+      <w:r>
+        <w:rPr>
+          <w:rtl w:val="0"/>
+        </w:rPr>
         <w:t xml:space="preserve">Like the </w:t>
       </w:r>
       <w:r>
@@ -2322,7 +2412,7 @@
         <w:rPr>
           <w:rtl w:val="0"/>
         </w:rPr>
-        <w:t xml:space="preserve">Android Studio and Eclipse projects are setup </w:t>
+        <w:t xml:space="preserve">Android Studio and Eclipse example app projects are setup </w:t>
       </w:r>
       <w:r>
         <w:rPr>

</xml_diff>

<commit_message>
Updated scripts to build on both Mac OS X and Windows 10/8.1 Android Studio migration doc update Updated documentation for building on Windows 10 or 8.1
</commit_message>
<xml_diff>
--- a/AndroidStudioProjects/Docs/AS_Migration.docx
+++ b/AndroidStudioProjects/Docs/AS_Migration.docx
@@ -51,7 +51,7 @@
         <w:rPr>
           <w:rtl w:val="0"/>
         </w:rPr>
-        <w:t>1/13/16</w:t>
+        <w:t>3/18/16</w:t>
       </w:r>
       <w:r>
         <w:rPr/>
@@ -454,7 +454,7 @@
         <w:rPr>
           <w:rtl w:val="0"/>
         </w:rPr>
-        <w:t>, v.11 but should also work on Windows 8.1/10 with some minor differences noted within.</w:t>
+        <w:t>, 9+ but should also work on Windows 8.1/10 with some minor differences noted within.</w:t>
       </w:r>
     </w:p>
     <w:p>
@@ -1360,7 +1360,7 @@
         <w:rPr>
           <w:rtl w:val="0"/>
         </w:rPr>
-        <w:t xml:space="preserve"> At the time of this document draft, the NDK version downloaded by AS version </w:t>
+        <w:t xml:space="preserve"> At the time of the last update of this document, the NDK version downloaded by AS version </w:t>
       </w:r>
       <w:r>
         <w:rPr>
@@ -1372,7 +1372,7 @@
         <w:rPr>
           <w:rtl w:val="0"/>
         </w:rPr>
-        <w:t xml:space="preserve"> IDE is </w:t>
+        <w:t xml:space="preserve">.1. IDE is </w:t>
       </w:r>
       <w:r>
         <w:rPr>
@@ -1384,7 +1384,7 @@
         <w:rPr>
           <w:rtl w:val="0"/>
         </w:rPr>
-        <w:t>r10e</w:t>
+        <w:t>2.0.0</w:t>
       </w:r>
       <w:r>
         <w:rPr>
@@ -1396,7 +1396,19 @@
         <w:rPr>
           <w:rtl w:val="0"/>
         </w:rPr>
-        <w:t>- the 64-bit version for Mac OS X.</w:t>
+        <w:t>(as captured from Mac OS X 11.3 [</w:t>
+      </w:r>
+      <w:r>
+        <w:rPr>
+          <w:rtl w:val="0"/>
+        </w:rPr>
+        <w:t>64-bit</w:t>
+      </w:r>
+      <w:r>
+        <w:rPr>
+          <w:rtl w:val="0"/>
+        </w:rPr>
+        <w:t>]).</w:t>
       </w:r>
     </w:p>
     <w:p>
@@ -2039,6 +2051,37 @@
         </w:rPr>
         <w:t>entire file set to a development directory</w:t>
       </w:r>
+      <w:r>
+        <w:rPr>
+          <w:rtl w:val="0"/>
+        </w:rPr>
+        <w:t xml:space="preserve">. Or, recommended, clone </w:t>
+      </w:r>
+      <w:r>
+        <w:rPr>
+          <w:rtl w:val="0"/>
+          <w:lang w:val="de-DE"/>
+        </w:rPr>
+        <w:t>“</w:t>
+      </w:r>
+      <w:r>
+        <w:rPr>
+          <w:rtl w:val="0"/>
+        </w:rPr>
+        <w:t>artoolkit/artoolkit5</w:t>
+      </w:r>
+      <w:r>
+        <w:rPr>
+          <w:rtl w:val="0"/>
+        </w:rPr>
+        <w:t xml:space="preserve">” </w:t>
+      </w:r>
+      <w:r>
+        <w:rPr>
+          <w:rtl w:val="0"/>
+        </w:rPr>
+        <w:t>repository from GitHub to a local Git repository.</w:t>
+      </w:r>
     </w:p>
     <w:p>
       <w:pPr>
@@ -2161,14 +2204,27 @@
       <w:r>
         <w:rPr>
           <w:rtl w:val="0"/>
-        </w:rPr>
-        <w:t>compiler.</w:t>
-      </w:r>
-      <w:r>
-        <w:rPr>
-          <w:rtl w:val="0"/>
-        </w:rPr>
-        <w:t xml:space="preserve"> The static libraries are combined into shared libraries such as the ARWrapper shared library (ARTK SDK native C/C++ programming language APIs) and shared libraries that are bundled into an ARTK app APK file that is deployed to the Android device.</w:t>
+          <w:lang w:val="it-IT"/>
+        </w:rPr>
+        <w:t>compiler</w:t>
+      </w:r>
+      <w:r>
+        <w:rPr>
+          <w:rtl w:val="0"/>
+        </w:rPr>
+        <w:t xml:space="preserve"> (using a target toolchain)</w:t>
+      </w:r>
+      <w:r>
+        <w:rPr>
+          <w:rtl w:val="0"/>
+        </w:rPr>
+        <w:t>.</w:t>
+      </w:r>
+      <w:r>
+        <w:rPr>
+          <w:rtl w:val="0"/>
+        </w:rPr>
+        <w:t xml:space="preserve"> In the case of Android, the static libraries are combined into shared libraries such as the ARWrapper shared library (ARTK SDK native C/C++ programming language APIs) and other shared libraries. They are bundled into an ARTK app APK file that can be deployed to an Android device.</w:t>
       </w:r>
     </w:p>
     <w:p>
@@ -2181,7 +2237,25 @@
         <w:rPr>
           <w:rtl w:val="0"/>
         </w:rPr>
-        <w:t>Using a command-line shell window, change to</w:t>
+        <w:t>To build for Android, u</w:t>
+      </w:r>
+      <w:r>
+        <w:rPr>
+          <w:rtl w:val="0"/>
+        </w:rPr>
+        <w:t>sing a command-line shell</w:t>
+      </w:r>
+      <w:r>
+        <w:rPr>
+          <w:rtl w:val="0"/>
+        </w:rPr>
+        <w:t xml:space="preserve"> (for Windows, the git bash shell)</w:t>
+      </w:r>
+      <w:r>
+        <w:rPr>
+          <w:rtl w:val="0"/>
+        </w:rPr>
+        <w:t>, change to</w:t>
       </w:r>
       <w:r>
         <w:rPr>
@@ -2217,11 +2291,18 @@
         <w:rPr>
           <w:rtl w:val="0"/>
         </w:rPr>
-        <w:t xml:space="preserve">directory. Execute the script, </w:t>
-      </w:r>
-      <w:r>
-        <w:rPr>
-          <w:rtl w:val="0"/>
+        <w:t xml:space="preserve">directory. </w:t>
+      </w:r>
+      <w:r>
+        <w:rPr>
+          <w:rtl w:val="0"/>
+        </w:rPr>
+        <w:t xml:space="preserve">The </w:t>
+      </w:r>
+      <w:r>
+        <w:rPr>
+          <w:rtl w:val="0"/>
+          <w:lang w:val="de-DE"/>
         </w:rPr>
         <w:t>“</w:t>
       </w:r>
@@ -2235,17 +2316,124 @@
         <w:rPr>
           <w:rtl w:val="0"/>
         </w:rPr>
+        <w:t xml:space="preserve">” </w:t>
+      </w:r>
+      <w:r>
+        <w:rPr>
+          <w:rtl w:val="0"/>
+        </w:rPr>
+        <w:t xml:space="preserve">script file </w:t>
+      </w:r>
+      <w:r>
+        <w:rPr>
+          <w:rtl w:val="0"/>
+        </w:rPr>
+        <w:t xml:space="preserve">builds the ARTK shared libraries for the Android using the Android </w:t>
+      </w:r>
+      <w:r>
+        <w:rPr>
+          <w:rtl w:val="0"/>
+        </w:rPr>
+        <w:t xml:space="preserve">NDK </w:t>
+      </w:r>
+      <w:r>
+        <w:rPr>
+          <w:rtl w:val="0"/>
+        </w:rPr>
+        <w:t xml:space="preserve">toolchain. Execute the script </w:t>
+      </w:r>
+      <w:r>
+        <w:rPr>
+          <w:rtl w:val="0"/>
+        </w:rPr>
+        <w:t>“</w:t>
+      </w:r>
+      <w:r>
+        <w:rPr>
+          <w:rtl w:val="0"/>
+        </w:rPr>
+        <w:t>build.sh</w:t>
+      </w:r>
+      <w:r>
+        <w:rPr>
+          <w:rtl w:val="0"/>
+        </w:rPr>
         <w:t>”</w:t>
       </w:r>
       <w:r>
         <w:rPr>
           <w:rtl w:val="0"/>
         </w:rPr>
-        <w:t xml:space="preserve"> (</w:t>
-      </w:r>
-      <w:r>
-        <w:rPr>
-          <w:rtl w:val="0"/>
+        <w:t xml:space="preserve"> </w:t>
+      </w:r>
+      <w:r>
+        <w:rPr>
+          <w:rtl w:val="0"/>
+        </w:rPr>
+        <w:t>for both building on Mac OS X or Windows 8.1/10</w:t>
+      </w:r>
+      <w:r>
+        <w:rPr>
+          <w:rtl w:val="0"/>
+        </w:rPr>
+        <w:t>. Look to see that all builds without error.</w:t>
+      </w:r>
+      <w:r>
+        <w:rPr>
+          <w:rtl w:val="0"/>
+        </w:rPr>
+        <w:t xml:space="preserve"> Both the Android Studio and Eclipse Android specific example app projects are setup to use the built ARToolKit binaries.</w:t>
+      </w:r>
+    </w:p>
+    <w:p>
+      <w:pPr>
+        <w:pStyle w:val="Body"/>
+        <w:numPr>
+          <w:ilvl w:val="0"/>
+          <w:numId w:val="4"/>
+        </w:numPr>
+        <w:bidi w:val="0"/>
+      </w:pPr>
+      <w:r>
+        <w:rPr>
+          <w:rtl w:val="0"/>
+        </w:rPr>
+        <w:t xml:space="preserve">If you wish to experiment with a ARTK Android Studio example project that contains native C/C++ source code, again </w:t>
+      </w:r>
+      <w:r>
+        <w:rPr>
+          <w:rtl w:val="0"/>
+        </w:rPr>
+        <w:t>change to</w:t>
+      </w:r>
+      <w:r>
+        <w:rPr>
+          <w:rtl w:val="0"/>
+        </w:rPr>
+        <w:t xml:space="preserve">  </w:t>
+      </w:r>
+      <w:r>
+        <w:rPr>
+          <w:rtl w:val="0"/>
+        </w:rPr>
+        <w:t>the "android" directory under the ARToolKit for Android SDK development root directory</w:t>
+      </w:r>
+      <w:r>
+        <w:rPr>
+          <w:rtl w:val="0"/>
+        </w:rPr>
+        <w:t xml:space="preserve"> and, </w:t>
+      </w:r>
+      <w:r>
+        <w:rPr>
+          <w:rtl w:val="0"/>
+        </w:rPr>
+        <w:t xml:space="preserve">after executing </w:t>
+      </w:r>
+      <w:r>
+        <w:rPr>
+          <w:rtl w:val="0"/>
+          <w:lang w:val="de-DE"/>
         </w:rPr>
         <w:t>“</w:t>
       </w:r>
@@ -2253,7 +2441,13 @@
         <w:rPr>
           <w:rtl w:val="0"/>
         </w:rPr>
-        <w:t>build.bat</w:t>
+        <w:t>build.sh</w:t>
+      </w:r>
+      <w:r>
+        <w:rPr>
+          <w:rtl w:val="0"/>
+        </w:rPr>
+        <w:t>,</w:t>
       </w:r>
       <w:r>
         <w:rPr>
@@ -2265,13 +2459,37 @@
         <w:rPr>
           <w:rtl w:val="0"/>
         </w:rPr>
-        <w:t xml:space="preserve"> for Windows). Look to see that all builds without error.</w:t>
-      </w:r>
-      <w:r>
-        <w:rPr>
-          <w:rtl w:val="0"/>
-        </w:rPr>
-        <w:t xml:space="preserve"> “</w:t>
+        <w:t xml:space="preserve"> execute the script named </w:t>
+      </w:r>
+      <w:r>
+        <w:rPr>
+          <w:rtl w:val="0"/>
+        </w:rPr>
+        <w:t>“</w:t>
+      </w:r>
+      <w:r>
+        <w:rPr>
+          <w:rtl w:val="0"/>
+        </w:rPr>
+        <w:t>build_native_examples.sh</w:t>
+      </w:r>
+      <w:r>
+        <w:rPr>
+          <w:rtl w:val="0"/>
+        </w:rPr>
+        <w:t xml:space="preserve">” </w:t>
+      </w:r>
+      <w:r>
+        <w:rPr>
+          <w:rtl w:val="0"/>
+        </w:rPr>
+        <w:t xml:space="preserve">(again, on either Mac OS X or Windows 8.1/10). Like the </w:t>
+      </w:r>
+      <w:r>
+        <w:rPr>
+          <w:rtl w:val="0"/>
+        </w:rPr>
+        <w:t>“</w:t>
       </w:r>
       <w:r>
         <w:rPr>
@@ -2289,7 +2507,61 @@
         <w:rPr>
           <w:rtl w:val="0"/>
         </w:rPr>
-        <w:t>builds the ARTK shared libraries for the Android using the Android tool chain. Both the Android Studio and Eclipse Android specific example app projects are setup to use the built dependencies.</w:t>
+        <w:t xml:space="preserve">script, both the </w:t>
+      </w:r>
+      <w:r>
+        <w:rPr>
+          <w:rtl w:val="0"/>
+        </w:rPr>
+        <w:t xml:space="preserve">Android Studio and Eclipse </w:t>
+      </w:r>
+      <w:r>
+        <w:rPr>
+          <w:rtl w:val="0"/>
+        </w:rPr>
+        <w:t xml:space="preserve">Android native </w:t>
+      </w:r>
+      <w:r>
+        <w:rPr>
+          <w:rtl w:val="0"/>
+        </w:rPr>
+        <w:t xml:space="preserve">example app projects are setup </w:t>
+      </w:r>
+      <w:r>
+        <w:rPr>
+          <w:rtl w:val="0"/>
+        </w:rPr>
+        <w:t xml:space="preserve">with </w:t>
+      </w:r>
+      <w:r>
+        <w:rPr>
+          <w:rtl w:val="0"/>
+        </w:rPr>
+        <w:t xml:space="preserve">the </w:t>
+      </w:r>
+      <w:r>
+        <w:rPr>
+          <w:rtl w:val="0"/>
+        </w:rPr>
+        <w:t>built</w:t>
+      </w:r>
+      <w:r>
+        <w:rPr>
+          <w:rtl w:val="0"/>
+        </w:rPr>
+        <w:t xml:space="preserve"> </w:t>
+      </w:r>
+      <w:r>
+        <w:rPr>
+          <w:rtl w:val="0"/>
+        </w:rPr>
+        <w:t>binaries</w:t>
+      </w:r>
+      <w:r>
+        <w:rPr>
+          <w:rtl w:val="0"/>
+        </w:rPr>
+        <w:t>.</w:t>
       </w:r>
     </w:p>
     <w:p>
@@ -2310,31 +2582,19 @@
         <w:rPr>
           <w:rtl w:val="0"/>
         </w:rPr>
-        <w:t xml:space="preserve">If you wish to experiment with the mostly native (C/C++) ARTK for Android SDK example apps, again </w:t>
-      </w:r>
-      <w:r>
-        <w:rPr>
-          <w:rtl w:val="0"/>
-        </w:rPr>
-        <w:t>change to</w:t>
-      </w:r>
-      <w:r>
-        <w:rPr>
-          <w:rtl w:val="0"/>
-        </w:rPr>
-        <w:t xml:space="preserve">  </w:t>
-      </w:r>
-      <w:r>
-        <w:rPr>
-          <w:rtl w:val="0"/>
-        </w:rPr>
-        <w:t>the "android" directory under the ARToolKit for Android SDK development root directory</w:t>
-      </w:r>
-      <w:r>
-        <w:rPr>
-          <w:rtl w:val="0"/>
-        </w:rPr>
-        <w:t xml:space="preserve"> and execute the script named </w:t>
+        <w:t>To finish building a ARTK example Android Studio project, that is, compile the project</w:t>
+      </w:r>
+      <w:r>
+        <w:rPr>
+          <w:rtl w:val="0"/>
+        </w:rPr>
+        <w:t>’</w:t>
+      </w:r>
+      <w:r>
+        <w:rPr>
+          <w:rtl w:val="0"/>
+        </w:rPr>
+        <w:t xml:space="preserve">s Java source files and link against the built native binaries, and to deploy to an actual Android device, open the project located in the folder named </w:t>
       </w:r>
       <w:r>
         <w:rPr>
@@ -2346,7 +2606,7 @@
         <w:rPr>
           <w:rtl w:val="0"/>
         </w:rPr>
-        <w:t>build_native_examples.sh</w:t>
+        <w:t>AndroidStudioProjects</w:t>
       </w:r>
       <w:r>
         <w:rPr>
@@ -2358,86 +2618,7 @@
         <w:rPr>
           <w:rtl w:val="0"/>
         </w:rPr>
-        <w:t xml:space="preserve">in addition to executing </w:t>
-      </w:r>
-      <w:r>
-        <w:rPr>
-          <w:rtl w:val="0"/>
-        </w:rPr>
-        <w:t>“</w:t>
-      </w:r>
-      <w:r>
-        <w:rPr>
-          <w:rtl w:val="0"/>
-        </w:rPr>
-        <w:t>build.sh.</w:t>
-      </w:r>
-      <w:r>
-        <w:rPr>
-          <w:rtl w:val="0"/>
-        </w:rPr>
-        <w:t xml:space="preserve">” </w:t>
-      </w:r>
-      <w:r>
-        <w:rPr>
-          <w:rtl w:val="0"/>
-        </w:rPr>
-        <w:t xml:space="preserve">Like the </w:t>
-      </w:r>
-      <w:r>
-        <w:rPr>
-          <w:rtl w:val="0"/>
-        </w:rPr>
-        <w:t>“</w:t>
-      </w:r>
-      <w:r>
-        <w:rPr>
-          <w:rtl w:val="0"/>
-        </w:rPr>
-        <w:t>build.sh</w:t>
-      </w:r>
-      <w:r>
-        <w:rPr>
-          <w:rtl w:val="0"/>
-        </w:rPr>
-        <w:t xml:space="preserve">” </w:t>
-      </w:r>
-      <w:r>
-        <w:rPr>
-          <w:rtl w:val="0"/>
-        </w:rPr>
-        <w:t xml:space="preserve">script, both the </w:t>
-      </w:r>
-      <w:r>
-        <w:rPr>
-          <w:rtl w:val="0"/>
-        </w:rPr>
-        <w:t xml:space="preserve">Android Studio and Eclipse example app projects are setup </w:t>
-      </w:r>
-      <w:r>
-        <w:rPr>
-          <w:rtl w:val="0"/>
-        </w:rPr>
-        <w:t xml:space="preserve">with </w:t>
-      </w:r>
-      <w:r>
-        <w:rPr>
-          <w:rtl w:val="0"/>
-        </w:rPr>
-        <w:t xml:space="preserve">the </w:t>
-      </w:r>
-      <w:r>
-        <w:rPr>
-          <w:rtl w:val="0"/>
-        </w:rPr>
-        <w:t>built</w:t>
-      </w:r>
-      <w:r>
-        <w:rPr>
-          <w:rtl w:val="0"/>
-          <w:lang w:val="pt-PT"/>
-        </w:rPr>
-        <w:t xml:space="preserve"> dependencies.</w:t>
+        <w:t>with Android Studio.</w:t>
       </w:r>
     </w:p>
     <w:p>
@@ -2474,7 +2655,31 @@
         <w:rPr>
           <w:rtl w:val="0"/>
         </w:rPr>
-        <w:t>Eclipse "Workspace" A collection of related group of projects versus IntelliJ "Project" A collection of related groups of modules.</w:t>
+        <w:t xml:space="preserve">Eclipse "Workspace" </w:t>
+      </w:r>
+      <w:r>
+        <w:rPr>
+          <w:rtl w:val="0"/>
+        </w:rPr>
+        <w:t>- a</w:t>
+      </w:r>
+      <w:r>
+        <w:rPr>
+          <w:rtl w:val="0"/>
+        </w:rPr>
+        <w:t xml:space="preserve"> collection of related group of projects versus IntelliJ "Project" </w:t>
+      </w:r>
+      <w:r>
+        <w:rPr>
+          <w:rtl w:val="0"/>
+        </w:rPr>
+        <w:t>- a</w:t>
+      </w:r>
+      <w:r>
+        <w:rPr>
+          <w:rtl w:val="0"/>
+        </w:rPr>
+        <w:t xml:space="preserve"> collection of related groups of modules.</w:t>
       </w:r>
     </w:p>
     <w:p>

</xml_diff>